<commit_message>
Made updates to status report
</commit_message>
<xml_diff>
--- a/Status_Report/ProjectStatusReportFinal.docx
+++ b/Status_Report/ProjectStatusReportFinal.docx
@@ -1,6 +1,6 @@
 
 <file path=word/document.xml><?xml version="1.0" encoding="utf-8"?>
-<w:document xmlns:wpc="http://schemas.microsoft.com/office/word/2010/wordprocessingCanvas" xmlns:mo="http://schemas.microsoft.com/office/mac/office/2008/main" xmlns:mc="http://schemas.openxmlformats.org/markup-compatibility/2006" xmlns:mv="urn:schemas-microsoft-com:mac:vml" xmlns:o="urn:schemas-microsoft-com:office:office" xmlns:r="http://schemas.openxmlformats.org/officeDocument/2006/relationships" xmlns:m="http://schemas.openxmlformats.org/officeDocument/2006/math" xmlns:v="urn:schemas-microsoft-com:vml" xmlns:wp14="http://schemas.microsoft.com/office/word/2010/wordprocessingDrawing" xmlns:wp="http://schemas.openxmlformats.org/drawingml/2006/wordprocessingDrawing" xmlns:w10="urn:schemas-microsoft-com:office:word" xmlns:w="http://schemas.openxmlformats.org/wordprocessingml/2006/main" xmlns:w14="http://schemas.microsoft.com/office/word/2010/wordml" xmlns:w15="http://schemas.microsoft.com/office/word/2012/wordml" xmlns:wpg="http://schemas.microsoft.com/office/word/2010/wordprocessingGroup" xmlns:wpi="http://schemas.microsoft.com/office/word/2010/wordprocessingInk" xmlns:wne="http://schemas.microsoft.com/office/word/2006/wordml" xmlns:wps="http://schemas.microsoft.com/office/word/2010/wordprocessingShape" mc:Ignorable="w14 w15 wp14">
+<w:document xmlns:wpc="http://schemas.microsoft.com/office/word/2010/wordprocessingCanvas" xmlns:mc="http://schemas.openxmlformats.org/markup-compatibility/2006" xmlns:o="urn:schemas-microsoft-com:office:office" xmlns:r="http://schemas.openxmlformats.org/officeDocument/2006/relationships" xmlns:m="http://schemas.openxmlformats.org/officeDocument/2006/math" xmlns:v="urn:schemas-microsoft-com:vml" xmlns:wp14="http://schemas.microsoft.com/office/word/2010/wordprocessingDrawing" xmlns:wp="http://schemas.openxmlformats.org/drawingml/2006/wordprocessingDrawing" xmlns:w10="urn:schemas-microsoft-com:office:word" xmlns:w="http://schemas.openxmlformats.org/wordprocessingml/2006/main" xmlns:w14="http://schemas.microsoft.com/office/word/2010/wordml" xmlns:w15="http://schemas.microsoft.com/office/word/2012/wordml" xmlns:wpg="http://schemas.microsoft.com/office/word/2010/wordprocessingGroup" xmlns:wpi="http://schemas.microsoft.com/office/word/2010/wordprocessingInk" xmlns:wne="http://schemas.microsoft.com/office/word/2006/wordml" xmlns:wps="http://schemas.microsoft.com/office/word/2010/wordprocessingShape" mc:Ignorable="w14 w15 wp14">
   <w:body>
     <w:p>
       <w:pPr>
@@ -49,7 +49,23 @@
           <w:rFonts w:ascii="Times New Roman" w:hAnsi="Times New Roman" w:cs="Times New Roman"/>
           <w:b/>
         </w:rPr>
-        <w:t xml:space="preserve">Eric Hao </w:t>
+        <w:t xml:space="preserve">Eric </w:t>
+      </w:r>
+      <w:proofErr w:type="spellStart"/>
+      <w:r>
+        <w:rPr>
+          <w:rFonts w:ascii="Times New Roman" w:hAnsi="Times New Roman" w:cs="Times New Roman"/>
+          <w:b/>
+        </w:rPr>
+        <w:t>Hao</w:t>
+      </w:r>
+      <w:proofErr w:type="spellEnd"/>
+      <w:r>
+        <w:rPr>
+          <w:rFonts w:ascii="Times New Roman" w:hAnsi="Times New Roman" w:cs="Times New Roman"/>
+          <w:b/>
+        </w:rPr>
+        <w:t xml:space="preserve"> </w:t>
       </w:r>
       <w:r>
         <w:rPr>
@@ -96,6 +112,7 @@
         </w:rPr>
         <w:t xml:space="preserve">mas608, </w:t>
       </w:r>
+      <w:proofErr w:type="spellStart"/>
       <w:r>
         <w:rPr>
           <w:rFonts w:ascii="Times New Roman" w:hAnsi="Times New Roman" w:cs="Times New Roman"/>
@@ -103,7 +120,17 @@
           <w:color w:val="2E2E2E"/>
           <w:kern w:val="0"/>
         </w:rPr>
-        <w:t xml:space="preserve">Siyu Zhang </w:t>
+        <w:t>Siyu</w:t>
+      </w:r>
+      <w:proofErr w:type="spellEnd"/>
+      <w:r>
+        <w:rPr>
+          <w:rFonts w:ascii="Times New Roman" w:hAnsi="Times New Roman" w:cs="Times New Roman"/>
+          <w:b/>
+          <w:color w:val="2E2E2E"/>
+          <w:kern w:val="0"/>
+        </w:rPr>
+        <w:t xml:space="preserve"> Zhang </w:t>
       </w:r>
       <w:r>
         <w:rPr>
@@ -128,6 +155,7 @@
     </w:p>
     <w:p>
       <w:pPr>
+        <w:jc w:val="left"/>
         <w:rPr>
           <w:rFonts w:ascii="Times New Roman" w:hAnsi="Times New Roman" w:cs="Times New Roman"/>
           <w:b/>
@@ -185,6 +213,13 @@
           <w:rFonts w:ascii="Times New Roman" w:hAnsi="Times New Roman" w:cs="Times New Roman"/>
           <w:kern w:val="0"/>
         </w:rPr>
+        <w:t xml:space="preserve">of </w:t>
+      </w:r>
+      <w:r>
+        <w:rPr>
+          <w:rFonts w:ascii="Times New Roman" w:hAnsi="Times New Roman" w:cs="Times New Roman"/>
+          <w:kern w:val="0"/>
+        </w:rPr>
         <w:t xml:space="preserve">and nominees </w:t>
       </w:r>
       <w:r>
@@ -192,7 +227,35 @@
           <w:rFonts w:ascii="Times New Roman" w:hAnsi="Times New Roman" w:cs="Times New Roman"/>
           <w:kern w:val="0"/>
         </w:rPr>
-        <w:t>of the GRAMMY award for Record of the Year 2017.</w:t>
+        <w:t xml:space="preserve">for </w:t>
+      </w:r>
+      <w:r>
+        <w:rPr>
+          <w:rFonts w:ascii="Times New Roman" w:hAnsi="Times New Roman" w:cs="Times New Roman"/>
+          <w:kern w:val="0"/>
+        </w:rPr>
+        <w:t xml:space="preserve">the </w:t>
+      </w:r>
+      <w:r>
+        <w:rPr>
+          <w:rFonts w:ascii="Times New Roman" w:hAnsi="Times New Roman" w:cs="Times New Roman"/>
+          <w:kern w:val="0"/>
+        </w:rPr>
+        <w:t>2017</w:t>
+      </w:r>
+      <w:r>
+        <w:rPr>
+          <w:rFonts w:ascii="Times New Roman" w:hAnsi="Times New Roman" w:cs="Times New Roman"/>
+          <w:kern w:val="0"/>
+        </w:rPr>
+        <w:t xml:space="preserve"> </w:t>
+      </w:r>
+      <w:r>
+        <w:rPr>
+          <w:rFonts w:ascii="Times New Roman" w:hAnsi="Times New Roman" w:cs="Times New Roman"/>
+          <w:kern w:val="0"/>
+        </w:rPr>
+        <w:t>GRAMMY award for Record of the Year.</w:t>
       </w:r>
       <w:r>
         <w:rPr>
@@ -220,7 +283,21 @@
           <w:rFonts w:ascii="Times New Roman" w:hAnsi="Times New Roman" w:cs="Times New Roman"/>
           <w:kern w:val="0"/>
         </w:rPr>
-        <w:t xml:space="preserve">, given a list of the top 100 songs eligible for the award and their </w:t>
+        <w:t xml:space="preserve">, given a list of the </w:t>
+      </w:r>
+      <w:r>
+        <w:rPr>
+          <w:rFonts w:ascii="Times New Roman" w:hAnsi="Times New Roman" w:cs="Times New Roman"/>
+          <w:kern w:val="0"/>
+        </w:rPr>
+        <w:t xml:space="preserve">current </w:t>
+      </w:r>
+      <w:r>
+        <w:rPr>
+          <w:rFonts w:ascii="Times New Roman" w:hAnsi="Times New Roman" w:cs="Times New Roman"/>
+          <w:kern w:val="0"/>
+        </w:rPr>
+        <w:t xml:space="preserve">top 100 songs eligible for the award and their </w:t>
       </w:r>
       <w:r>
         <w:rPr>
@@ -269,7 +346,7 @@
           <w:rFonts w:ascii="Times New Roman" w:hAnsi="Times New Roman" w:cs="Times New Roman"/>
           <w:kern w:val="0"/>
         </w:rPr>
-        <w:t>21</w:t>
+        <w:t>19</w:t>
       </w:r>
       <w:r>
         <w:rPr>
@@ -290,77 +367,91 @@
           <w:rFonts w:ascii="Times New Roman" w:hAnsi="Times New Roman" w:cs="Times New Roman"/>
           <w:kern w:val="0"/>
         </w:rPr>
-        <w:t xml:space="preserve">, our project presents a detailed analysis </w:t>
-      </w:r>
-      <w:r>
-        <w:rPr>
-          <w:rFonts w:ascii="Times New Roman" w:hAnsi="Times New Roman" w:cs="Times New Roman"/>
-          <w:kern w:val="0"/>
-        </w:rPr>
-        <w:t>of</w:t>
-      </w:r>
-      <w:r>
-        <w:rPr>
-          <w:rFonts w:ascii="Times New Roman" w:hAnsi="Times New Roman" w:cs="Times New Roman"/>
-          <w:kern w:val="0"/>
-        </w:rPr>
-        <w:t xml:space="preserve"> connection</w:t>
-      </w:r>
-      <w:r>
-        <w:rPr>
-          <w:rFonts w:ascii="Times New Roman" w:hAnsi="Times New Roman" w:cs="Times New Roman"/>
-          <w:kern w:val="0"/>
-        </w:rPr>
-        <w:t>s</w:t>
-      </w:r>
-      <w:r>
-        <w:rPr>
-          <w:rFonts w:ascii="Times New Roman" w:hAnsi="Times New Roman" w:cs="Times New Roman"/>
-          <w:kern w:val="0"/>
-        </w:rPr>
-        <w:t xml:space="preserve"> between the GRAMMY award and characteristics of songs.</w:t>
-      </w:r>
-      <w:r>
-        <w:rPr>
-          <w:rFonts w:ascii="Times New Roman" w:hAnsi="Times New Roman" w:cs="Times New Roman"/>
-          <w:kern w:val="0"/>
-        </w:rPr>
-        <w:t xml:space="preserve"> The result will yield insights to subtle differences between popular expectations and actual winners, espe</w:t>
-      </w:r>
-      <w:r>
-        <w:rPr>
-          <w:rFonts w:ascii="Times New Roman" w:hAnsi="Times New Roman" w:cs="Times New Roman"/>
-          <w:kern w:val="0"/>
-        </w:rPr>
-        <w:t xml:space="preserve">cially in upset years. It will help </w:t>
-      </w:r>
-      <w:r>
-        <w:rPr>
-          <w:rFonts w:ascii="Times New Roman" w:hAnsi="Times New Roman" w:cs="Times New Roman"/>
-          <w:kern w:val="0"/>
-        </w:rPr>
-        <w:t>shed light on</w:t>
-      </w:r>
-      <w:r>
-        <w:rPr>
-          <w:rFonts w:ascii="Times New Roman" w:hAnsi="Times New Roman" w:cs="Times New Roman"/>
-          <w:kern w:val="0"/>
-        </w:rPr>
-        <w:t xml:space="preserve"> whether the award legitimately reward</w:t>
-      </w:r>
-      <w:r>
-        <w:rPr>
-          <w:rFonts w:ascii="Times New Roman" w:hAnsi="Times New Roman" w:cs="Times New Roman"/>
-          <w:kern w:val="0"/>
-        </w:rPr>
-        <w:t>s</w:t>
-      </w:r>
-      <w:r>
-        <w:rPr>
-          <w:rFonts w:ascii="Times New Roman" w:hAnsi="Times New Roman" w:cs="Times New Roman"/>
-          <w:kern w:val="0"/>
-        </w:rPr>
-        <w:t xml:space="preserve"> musical talent</w:t>
+        <w:t xml:space="preserve">, </w:t>
+      </w:r>
+      <w:r>
+        <w:rPr>
+          <w:rFonts w:ascii="Times New Roman" w:hAnsi="Times New Roman" w:cs="Times New Roman"/>
+          <w:kern w:val="0"/>
+        </w:rPr>
+        <w:t>we are aiming to find a deeper, predictive connection</w:t>
+      </w:r>
+      <w:r>
+        <w:rPr>
+          <w:rFonts w:ascii="Times New Roman" w:hAnsi="Times New Roman" w:cs="Times New Roman"/>
+          <w:kern w:val="0"/>
+        </w:rPr>
+        <w:t xml:space="preserve"> between the </w:t>
+      </w:r>
+      <w:r>
+        <w:rPr>
+          <w:rFonts w:ascii="Times New Roman" w:hAnsi="Times New Roman" w:cs="Times New Roman"/>
+          <w:kern w:val="0"/>
+        </w:rPr>
+        <w:t>Record of the Year</w:t>
+      </w:r>
+      <w:r>
+        <w:rPr>
+          <w:rFonts w:ascii="Times New Roman" w:hAnsi="Times New Roman" w:cs="Times New Roman"/>
+          <w:kern w:val="0"/>
+        </w:rPr>
+        <w:t xml:space="preserve"> and </w:t>
+      </w:r>
+      <w:r>
+        <w:rPr>
+          <w:rFonts w:ascii="Times New Roman" w:hAnsi="Times New Roman" w:cs="Times New Roman"/>
+          <w:kern w:val="0"/>
+        </w:rPr>
+        <w:t xml:space="preserve">the </w:t>
+      </w:r>
+      <w:r>
+        <w:rPr>
+          <w:rFonts w:ascii="Times New Roman" w:hAnsi="Times New Roman" w:cs="Times New Roman"/>
+          <w:kern w:val="0"/>
+        </w:rPr>
+        <w:t>characteristics of songs.</w:t>
+      </w:r>
+      <w:r>
+        <w:rPr>
+          <w:rFonts w:ascii="Times New Roman" w:hAnsi="Times New Roman" w:cs="Times New Roman"/>
+          <w:kern w:val="0"/>
+        </w:rPr>
+        <w:t xml:space="preserve"> </w:t>
+      </w:r>
+      <w:r>
+        <w:rPr>
+          <w:rFonts w:ascii="Times New Roman" w:hAnsi="Times New Roman" w:cs="Times New Roman"/>
+          <w:kern w:val="0"/>
+        </w:rPr>
+        <w:t>Our results will hopefully</w:t>
+      </w:r>
+      <w:r>
+        <w:rPr>
+          <w:rFonts w:ascii="Times New Roman" w:hAnsi="Times New Roman" w:cs="Times New Roman"/>
+          <w:kern w:val="0"/>
+        </w:rPr>
+        <w:t xml:space="preserve"> yield insights </w:t>
+      </w:r>
+      <w:r>
+        <w:rPr>
+          <w:rFonts w:ascii="Times New Roman" w:hAnsi="Times New Roman" w:cs="Times New Roman"/>
+          <w:kern w:val="0"/>
+        </w:rPr>
+        <w:t>into</w:t>
+      </w:r>
+      <w:r>
+        <w:rPr>
+          <w:rFonts w:ascii="Times New Roman" w:hAnsi="Times New Roman" w:cs="Times New Roman"/>
+          <w:kern w:val="0"/>
+        </w:rPr>
+        <w:t xml:space="preserve"> subtle differences between popular expectations and actual winners, espe</w:t>
+      </w:r>
+      <w:r>
+        <w:rPr>
+          <w:rFonts w:ascii="Times New Roman" w:hAnsi="Times New Roman" w:cs="Times New Roman"/>
+          <w:kern w:val="0"/>
+        </w:rPr>
+        <w:t>cially in upset years, and can help provide context for identifying shifts and trends in popular music</w:t>
       </w:r>
       <w:r>
         <w:rPr>
@@ -415,6 +506,7 @@
     </w:p>
     <w:p>
       <w:pPr>
+        <w:jc w:val="left"/>
         <w:rPr>
           <w:rFonts w:ascii="Times New Roman" w:hAnsi="Times New Roman" w:cs="Times New Roman"/>
         </w:rPr>
@@ -471,7 +563,31 @@
         <w:rPr>
           <w:rFonts w:ascii="Times New Roman" w:hAnsi="Times New Roman" w:cs="Times New Roman"/>
         </w:rPr>
-        <w:t xml:space="preserve"> far includes 5800 songs from 1958 to 2015. All of these songs were part of the Billboard Year-End Top 100 list. We can improve this data set by </w:t>
+        <w:t xml:space="preserve"> far includes </w:t>
+      </w:r>
+      <w:r>
+        <w:rPr>
+          <w:rFonts w:ascii="Times New Roman" w:hAnsi="Times New Roman" w:cs="Times New Roman"/>
+        </w:rPr>
+        <w:t xml:space="preserve">roughly </w:t>
+      </w:r>
+      <w:r>
+        <w:rPr>
+          <w:rFonts w:ascii="Times New Roman" w:hAnsi="Times New Roman" w:cs="Times New Roman"/>
+        </w:rPr>
+        <w:t>5</w:t>
+      </w:r>
+      <w:r>
+        <w:rPr>
+          <w:rFonts w:ascii="Times New Roman" w:hAnsi="Times New Roman" w:cs="Times New Roman"/>
+        </w:rPr>
+        <w:t>4</w:t>
+      </w:r>
+      <w:r>
+        <w:rPr>
+          <w:rFonts w:ascii="Times New Roman" w:hAnsi="Times New Roman" w:cs="Times New Roman"/>
+        </w:rPr>
+        <w:t xml:space="preserve">00 songs from 1958 to 2015. All of these songs were part of the Billboard Year-End Top 100 list. We can improve this data set by </w:t>
       </w:r>
       <w:r>
         <w:rPr>
@@ -507,35 +623,30 @@
         <w:rPr>
           <w:rFonts w:ascii="Times New Roman" w:hAnsi="Times New Roman" w:cs="Times New Roman"/>
         </w:rPr>
-        <w:t xml:space="preserve"> all Record-Of-The-Year Grammy winners and nominees. Some example attributes out of the </w:t>
-      </w:r>
-      <w:r>
-        <w:rPr>
-          <w:rFonts w:ascii="Times New Roman" w:hAnsi="Times New Roman" w:cs="Times New Roman"/>
-        </w:rPr>
-        <w:t>21</w:t>
-      </w:r>
-      <w:r>
-        <w:rPr>
-          <w:rFonts w:ascii="Times New Roman" w:hAnsi="Times New Roman" w:cs="Times New Roman"/>
-        </w:rPr>
-        <w:t xml:space="preserve"> we have collected </w:t>
-      </w:r>
-      <w:r>
-        <w:rPr>
-          <w:rFonts w:ascii="Times New Roman" w:hAnsi="Times New Roman" w:cs="Times New Roman"/>
-        </w:rPr>
-        <w:t xml:space="preserve">include popularity, genre, word </w:t>
-      </w:r>
-      <w:r>
-        <w:rPr>
-          <w:rFonts w:ascii="Times New Roman" w:hAnsi="Times New Roman" w:cs="Times New Roman"/>
-        </w:rPr>
-        <w:t xml:space="preserve">count, and even danceability. </w:t>
+        <w:t xml:space="preserve"> all </w:t>
+      </w:r>
+      <w:r>
+        <w:rPr>
+          <w:rFonts w:ascii="Times New Roman" w:hAnsi="Times New Roman" w:cs="Times New Roman"/>
+        </w:rPr>
+        <w:t xml:space="preserve">past </w:t>
+      </w:r>
+      <w:r>
+        <w:rPr>
+          <w:rFonts w:ascii="Times New Roman" w:hAnsi="Times New Roman" w:cs="Times New Roman"/>
+        </w:rPr>
+        <w:t>Record-Of-The-Ye</w:t>
+      </w:r>
+      <w:r>
+        <w:rPr>
+          <w:rFonts w:ascii="Times New Roman" w:hAnsi="Times New Roman" w:cs="Times New Roman"/>
+        </w:rPr>
+        <w:t>ar winners and nominees.</w:t>
       </w:r>
     </w:p>
     <w:p>
       <w:pPr>
+        <w:jc w:val="left"/>
         <w:rPr>
           <w:rFonts w:ascii="Times New Roman" w:hAnsi="Times New Roman" w:cs="Times New Roman"/>
         </w:rPr>
@@ -543,6 +654,7 @@
     </w:p>
     <w:p>
       <w:pPr>
+        <w:jc w:val="left"/>
         <w:rPr>
           <w:rFonts w:ascii="Times New Roman" w:hAnsi="Times New Roman" w:cs="Times New Roman"/>
           <w:b/>
@@ -572,6 +684,7 @@
     </w:p>
     <w:p>
       <w:pPr>
+        <w:jc w:val="left"/>
         <w:rPr>
           <w:rFonts w:ascii="Times New Roman" w:hAnsi="Times New Roman" w:cs="Times New Roman"/>
           <w:i/>
@@ -601,10 +714,12 @@
     </w:p>
     <w:p>
       <w:pPr>
-        <w:rPr>
-          <w:rFonts w:ascii="Times New Roman" w:hAnsi="Times New Roman" w:cs="Times New Roman"/>
-        </w:rPr>
-      </w:pPr>
+        <w:jc w:val="left"/>
+        <w:rPr>
+          <w:rFonts w:ascii="Times New Roman" w:hAnsi="Times New Roman" w:cs="Times New Roman"/>
+        </w:rPr>
+      </w:pPr>
+      <w:proofErr w:type="spellStart"/>
       <w:r>
         <w:rPr>
           <w:rFonts w:ascii="Times New Roman" w:hAnsi="Times New Roman" w:cs="Times New Roman"/>
@@ -612,12 +727,14 @@
         </w:rPr>
         <w:t>song_title</w:t>
       </w:r>
+      <w:proofErr w:type="spellEnd"/>
       <w:r>
         <w:rPr>
           <w:rFonts w:ascii="Times New Roman" w:hAnsi="Times New Roman" w:cs="Times New Roman"/>
         </w:rPr>
         <w:t xml:space="preserve">, </w:t>
       </w:r>
+      <w:proofErr w:type="spellStart"/>
       <w:r>
         <w:rPr>
           <w:rFonts w:ascii="Times New Roman" w:hAnsi="Times New Roman" w:cs="Times New Roman"/>
@@ -625,6 +742,7 @@
         </w:rPr>
         <w:t>spotify_id</w:t>
       </w:r>
+      <w:proofErr w:type="spellEnd"/>
       <w:r>
         <w:rPr>
           <w:rFonts w:ascii="Times New Roman" w:hAnsi="Times New Roman" w:cs="Times New Roman"/>
@@ -672,6 +790,7 @@
     </w:p>
     <w:p>
       <w:pPr>
+        <w:jc w:val="left"/>
         <w:rPr>
           <w:rFonts w:ascii="Times New Roman" w:hAnsi="Times New Roman" w:cs="Times New Roman"/>
           <w:i/>
@@ -694,10 +813,12 @@
     </w:p>
     <w:p>
       <w:pPr>
-        <w:rPr>
-          <w:rFonts w:ascii="Times New Roman" w:hAnsi="Times New Roman" w:cs="Times New Roman"/>
-        </w:rPr>
-      </w:pPr>
+        <w:jc w:val="left"/>
+        <w:rPr>
+          <w:rFonts w:ascii="Times New Roman" w:hAnsi="Times New Roman" w:cs="Times New Roman"/>
+        </w:rPr>
+      </w:pPr>
+      <w:proofErr w:type="gramStart"/>
       <w:r>
         <w:rPr>
           <w:rFonts w:ascii="Times New Roman" w:hAnsi="Times New Roman" w:cs="Times New Roman"/>
@@ -705,6 +826,7 @@
         </w:rPr>
         <w:t>popularity</w:t>
       </w:r>
+      <w:proofErr w:type="gramEnd"/>
       <w:r>
         <w:rPr>
           <w:rFonts w:ascii="Times New Roman" w:hAnsi="Times New Roman" w:cs="Times New Roman"/>
@@ -729,6 +851,7 @@
         </w:rPr>
         <w:t xml:space="preserve"> </w:t>
       </w:r>
+      <w:proofErr w:type="spellStart"/>
       <w:r>
         <w:rPr>
           <w:rFonts w:ascii="Times New Roman" w:hAnsi="Times New Roman" w:cs="Times New Roman"/>
@@ -736,6 +859,7 @@
         </w:rPr>
         <w:t>danceability</w:t>
       </w:r>
+      <w:proofErr w:type="spellEnd"/>
       <w:r>
         <w:rPr>
           <w:rFonts w:ascii="Times New Roman" w:hAnsi="Times New Roman" w:cs="Times New Roman"/>
@@ -828,6 +952,7 @@
         </w:rPr>
         <w:t xml:space="preserve"> </w:t>
       </w:r>
+      <w:proofErr w:type="spellStart"/>
       <w:r>
         <w:rPr>
           <w:rFonts w:ascii="Times New Roman" w:hAnsi="Times New Roman" w:cs="Times New Roman"/>
@@ -835,6 +960,7 @@
         </w:rPr>
         <w:t>speechiness</w:t>
       </w:r>
+      <w:proofErr w:type="spellEnd"/>
       <w:r>
         <w:rPr>
           <w:rFonts w:ascii="Times New Roman" w:hAnsi="Times New Roman" w:cs="Times New Roman"/>
@@ -853,6 +979,7 @@
         </w:rPr>
         <w:t xml:space="preserve"> </w:t>
       </w:r>
+      <w:proofErr w:type="spellStart"/>
       <w:r>
         <w:rPr>
           <w:rFonts w:ascii="Times New Roman" w:hAnsi="Times New Roman" w:cs="Times New Roman"/>
@@ -860,6 +987,7 @@
         </w:rPr>
         <w:t>acousticness</w:t>
       </w:r>
+      <w:proofErr w:type="spellEnd"/>
       <w:r>
         <w:rPr>
           <w:rFonts w:ascii="Times New Roman" w:hAnsi="Times New Roman" w:cs="Times New Roman"/>
@@ -878,6 +1006,7 @@
         </w:rPr>
         <w:t xml:space="preserve"> </w:t>
       </w:r>
+      <w:proofErr w:type="spellStart"/>
       <w:r>
         <w:rPr>
           <w:rFonts w:ascii="Times New Roman" w:hAnsi="Times New Roman" w:cs="Times New Roman"/>
@@ -885,6 +1014,7 @@
         </w:rPr>
         <w:t>instrumentalness</w:t>
       </w:r>
+      <w:proofErr w:type="spellEnd"/>
       <w:r>
         <w:rPr>
           <w:rFonts w:ascii="Times New Roman" w:hAnsi="Times New Roman" w:cs="Times New Roman"/>
@@ -984,6 +1114,7 @@
         </w:rPr>
         <w:t xml:space="preserve"> </w:t>
       </w:r>
+      <w:proofErr w:type="spellStart"/>
       <w:r>
         <w:rPr>
           <w:rFonts w:ascii="Times New Roman" w:hAnsi="Times New Roman" w:cs="Times New Roman"/>
@@ -991,6 +1122,7 @@
         </w:rPr>
         <w:t>duration_ms</w:t>
       </w:r>
+      <w:proofErr w:type="spellEnd"/>
       <w:r>
         <w:rPr>
           <w:rFonts w:ascii="Times New Roman" w:hAnsi="Times New Roman" w:cs="Times New Roman"/>
@@ -1012,10 +1144,12 @@
     </w:p>
     <w:p>
       <w:pPr>
-        <w:rPr>
-          <w:rFonts w:ascii="Times New Roman" w:hAnsi="Times New Roman" w:cs="Times New Roman"/>
-        </w:rPr>
-      </w:pPr>
+        <w:jc w:val="left"/>
+        <w:rPr>
+          <w:rFonts w:ascii="Times New Roman" w:hAnsi="Times New Roman" w:cs="Times New Roman"/>
+        </w:rPr>
+      </w:pPr>
+      <w:proofErr w:type="spellStart"/>
       <w:r>
         <w:rPr>
           <w:rFonts w:ascii="Times New Roman" w:hAnsi="Times New Roman" w:cs="Times New Roman"/>
@@ -1023,6 +1157,7 @@
         </w:rPr>
         <w:t>word_count</w:t>
       </w:r>
+      <w:proofErr w:type="spellEnd"/>
       <w:r>
         <w:rPr>
           <w:rFonts w:ascii="Times New Roman" w:hAnsi="Times New Roman" w:cs="Times New Roman"/>
@@ -1041,6 +1176,7 @@
         </w:rPr>
         <w:t xml:space="preserve"> </w:t>
       </w:r>
+      <w:proofErr w:type="spellStart"/>
       <w:r>
         <w:rPr>
           <w:rFonts w:ascii="Times New Roman" w:hAnsi="Times New Roman" w:cs="Times New Roman"/>
@@ -1048,6 +1184,7 @@
         </w:rPr>
         <w:t>reading_ease</w:t>
       </w:r>
+      <w:proofErr w:type="spellEnd"/>
       <w:r>
         <w:rPr>
           <w:rFonts w:ascii="Times New Roman" w:hAnsi="Times New Roman" w:cs="Times New Roman"/>
@@ -1107,6 +1244,7 @@
     </w:p>
     <w:p>
       <w:pPr>
+        <w:jc w:val="left"/>
         <w:rPr>
           <w:rFonts w:ascii="Times New Roman" w:hAnsi="Times New Roman" w:cs="Times New Roman"/>
           <w:i/>
@@ -1122,6 +1260,7 @@
     </w:p>
     <w:p>
       <w:pPr>
+        <w:jc w:val="left"/>
         <w:rPr>
           <w:rFonts w:ascii="Times New Roman" w:hAnsi="Times New Roman" w:cs="Times New Roman"/>
         </w:rPr>
@@ -1151,22 +1290,40 @@
           <w:color w:val="000000"/>
           <w:kern w:val="0"/>
         </w:rPr>
-        <w:t>Disco, Hip-Hop, RNB, blues, classic_rock, country,</w:t>
-      </w:r>
+        <w:t xml:space="preserve">Disco, Hip-Hop, RNB, blues, </w:t>
+      </w:r>
+      <w:proofErr w:type="spellStart"/>
       <w:r>
         <w:rPr>
           <w:rFonts w:ascii="Times New Roman" w:hAnsi="Times New Roman" w:cs="Times New Roman"/>
           <w:color w:val="000000"/>
           <w:kern w:val="0"/>
         </w:rPr>
-        <w:t xml:space="preserve"> </w:t>
-      </w:r>
+        <w:t>classic_rock</w:t>
+      </w:r>
+      <w:proofErr w:type="spellEnd"/>
       <w:r>
         <w:rPr>
           <w:rFonts w:ascii="Times New Roman" w:hAnsi="Times New Roman" w:cs="Times New Roman"/>
           <w:color w:val="000000"/>
           <w:kern w:val="0"/>
         </w:rPr>
+        <w:t>, country,</w:t>
+      </w:r>
+      <w:r>
+        <w:rPr>
+          <w:rFonts w:ascii="Times New Roman" w:hAnsi="Times New Roman" w:cs="Times New Roman"/>
+          <w:color w:val="000000"/>
+          <w:kern w:val="0"/>
+        </w:rPr>
+        <w:t xml:space="preserve"> </w:t>
+      </w:r>
+      <w:r>
+        <w:rPr>
+          <w:rFonts w:ascii="Times New Roman" w:hAnsi="Times New Roman" w:cs="Times New Roman"/>
+          <w:color w:val="000000"/>
+          <w:kern w:val="0"/>
+        </w:rPr>
         <w:t>electronic,</w:t>
       </w:r>
       <w:r>
@@ -1257,21 +1414,23 @@
         </w:rPr>
         <w:t xml:space="preserve"> </w:t>
       </w:r>
+      <w:proofErr w:type="spellStart"/>
       <w:r>
         <w:rPr>
           <w:rFonts w:ascii="Times New Roman" w:hAnsi="Times New Roman" w:cs="Times New Roman"/>
           <w:color w:val="000000"/>
           <w:kern w:val="0"/>
         </w:rPr>
-        <w:t>latin,</w:t>
-      </w:r>
+        <w:t>latin</w:t>
+      </w:r>
+      <w:proofErr w:type="spellEnd"/>
       <w:r>
         <w:rPr>
           <w:rFonts w:ascii="Times New Roman" w:hAnsi="Times New Roman" w:cs="Times New Roman"/>
           <w:color w:val="000000"/>
           <w:kern w:val="0"/>
         </w:rPr>
-        <w:t xml:space="preserve"> </w:t>
+        <w:t>,</w:t>
       </w:r>
       <w:r>
         <w:rPr>
@@ -1279,6 +1438,14 @@
           <w:color w:val="000000"/>
           <w:kern w:val="0"/>
         </w:rPr>
+        <w:t xml:space="preserve"> </w:t>
+      </w:r>
+      <w:r>
+        <w:rPr>
+          <w:rFonts w:ascii="Times New Roman" w:hAnsi="Times New Roman" w:cs="Times New Roman"/>
+          <w:color w:val="000000"/>
+          <w:kern w:val="0"/>
+        </w:rPr>
         <w:t>oldies,</w:t>
       </w:r>
       <w:r>
@@ -1359,7 +1526,7 @@
           <w:color w:val="000000"/>
           <w:kern w:val="0"/>
         </w:rPr>
-        <w:t>rnb,</w:t>
+        <w:t>rock,</w:t>
       </w:r>
       <w:r>
         <w:rPr>
@@ -1375,7 +1542,7 @@
           <w:color w:val="000000"/>
           <w:kern w:val="0"/>
         </w:rPr>
-        <w:t>rock,</w:t>
+        <w:t>soul</w:t>
       </w:r>
       <w:r>
         <w:rPr>
@@ -1383,7 +1550,7 @@
           <w:color w:val="000000"/>
           <w:kern w:val="0"/>
         </w:rPr>
-        <w:t xml:space="preserve"> </w:t>
+        <w:t>)</w:t>
       </w:r>
       <w:r>
         <w:rPr>
@@ -1391,22 +1558,6 @@
           <w:color w:val="000000"/>
           <w:kern w:val="0"/>
         </w:rPr>
-        <w:t>soul</w:t>
-      </w:r>
-      <w:r>
-        <w:rPr>
-          <w:rFonts w:ascii="Times New Roman" w:hAnsi="Times New Roman" w:cs="Times New Roman"/>
-          <w:color w:val="000000"/>
-          <w:kern w:val="0"/>
-        </w:rPr>
-        <w:t>)</w:t>
-      </w:r>
-      <w:r>
-        <w:rPr>
-          <w:rFonts w:ascii="Times New Roman" w:hAnsi="Times New Roman" w:cs="Times New Roman"/>
-          <w:color w:val="000000"/>
-          <w:kern w:val="0"/>
-        </w:rPr>
         <w:t>,</w:t>
       </w:r>
       <w:r>
@@ -1441,6 +1592,7 @@
         </w:rPr>
         <w:t xml:space="preserve"> (0 for minor and 1 for major), </w:t>
       </w:r>
+      <w:proofErr w:type="spellStart"/>
       <w:r>
         <w:rPr>
           <w:rFonts w:ascii="Times New Roman" w:hAnsi="Times New Roman" w:cs="Times New Roman"/>
@@ -1448,12 +1600,14 @@
         </w:rPr>
         <w:t>time_signature</w:t>
       </w:r>
+      <w:proofErr w:type="spellEnd"/>
       <w:r>
         <w:rPr>
           <w:rFonts w:ascii="Times New Roman" w:hAnsi="Times New Roman" w:cs="Times New Roman"/>
         </w:rPr>
         <w:t xml:space="preserve"> (1, 2, … , 5), </w:t>
       </w:r>
+      <w:proofErr w:type="spellStart"/>
       <w:r>
         <w:rPr>
           <w:rFonts w:ascii="Times New Roman" w:hAnsi="Times New Roman" w:cs="Times New Roman"/>
@@ -1461,12 +1615,14 @@
         </w:rPr>
         <w:t>is_winner</w:t>
       </w:r>
+      <w:proofErr w:type="spellEnd"/>
       <w:r>
         <w:rPr>
           <w:rFonts w:ascii="Times New Roman" w:hAnsi="Times New Roman" w:cs="Times New Roman"/>
         </w:rPr>
         <w:t xml:space="preserve"> (0 for No and 1 for Yes), </w:t>
       </w:r>
+      <w:proofErr w:type="spellStart"/>
       <w:r>
         <w:rPr>
           <w:rFonts w:ascii="Times New Roman" w:hAnsi="Times New Roman" w:cs="Times New Roman"/>
@@ -1474,6 +1630,7 @@
         </w:rPr>
         <w:t>is_nominee</w:t>
       </w:r>
+      <w:proofErr w:type="spellEnd"/>
       <w:r>
         <w:rPr>
           <w:rFonts w:ascii="Times New Roman" w:hAnsi="Times New Roman" w:cs="Times New Roman"/>
@@ -1483,6 +1640,7 @@
     </w:p>
     <w:p>
       <w:pPr>
+        <w:jc w:val="left"/>
         <w:rPr>
           <w:rFonts w:ascii="Times New Roman" w:hAnsi="Times New Roman" w:cs="Times New Roman"/>
         </w:rPr>
@@ -1490,45 +1648,16 @@
     </w:p>
     <w:p>
       <w:pPr>
-        <w:rPr>
-          <w:rFonts w:ascii="Times New Roman" w:hAnsi="Times New Roman" w:cs="Times New Roman"/>
-        </w:rPr>
-      </w:pPr>
-      <w:r>
-        <w:rPr>
-          <w:rFonts w:ascii="Times New Roman" w:hAnsi="Times New Roman" w:cs="Times New Roman"/>
-        </w:rPr>
-        <w:t xml:space="preserve">We plan to weigh data from recent years more </w:t>
-      </w:r>
-      <w:r>
-        <w:rPr>
-          <w:rFonts w:ascii="Times New Roman" w:hAnsi="Times New Roman" w:cs="Times New Roman"/>
-        </w:rPr>
-        <w:t xml:space="preserve">heavily </w:t>
-      </w:r>
-      <w:r>
-        <w:rPr>
-          <w:rFonts w:ascii="Times New Roman" w:hAnsi="Times New Roman" w:cs="Times New Roman"/>
-        </w:rPr>
-        <w:t xml:space="preserve">when training our data by </w:t>
-      </w:r>
-      <w:r>
-        <w:rPr>
-          <w:rFonts w:ascii="Times New Roman" w:hAnsi="Times New Roman" w:cs="Times New Roman"/>
-        </w:rPr>
-        <w:t>applying different weight</w:t>
-      </w:r>
-      <w:r>
-        <w:rPr>
-          <w:rFonts w:ascii="Times New Roman" w:hAnsi="Times New Roman" w:cs="Times New Roman"/>
-        </w:rPr>
-        <w:t>s</w:t>
-      </w:r>
-      <w:r>
-        <w:rPr>
-          <w:rFonts w:ascii="Times New Roman" w:hAnsi="Times New Roman" w:cs="Times New Roman"/>
-        </w:rPr>
-        <w:t xml:space="preserve"> in Logistic Regression</w:t>
+        <w:jc w:val="left"/>
+        <w:rPr>
+          <w:rFonts w:ascii="Times New Roman" w:hAnsi="Times New Roman" w:cs="Times New Roman"/>
+        </w:rPr>
+      </w:pPr>
+      <w:r>
+        <w:rPr>
+          <w:rFonts w:ascii="Times New Roman" w:hAnsi="Times New Roman" w:cs="Times New Roman"/>
+        </w:rPr>
+        <w:t>When we make our predictions for next year’s award winner and nominees, we plan to weigh more recent songs more heavily in our model, as we feel that more recent trends in Record of the Year winners will be more useful in predicting future winners</w:t>
       </w:r>
       <w:r>
         <w:rPr>
@@ -1540,71 +1669,36 @@
         <w:rPr>
           <w:rFonts w:ascii="Times New Roman" w:hAnsi="Times New Roman" w:cs="Times New Roman"/>
         </w:rPr>
-        <w:t>Thus far</w:t>
-      </w:r>
-      <w:r>
-        <w:rPr>
-          <w:rFonts w:ascii="Times New Roman" w:hAnsi="Times New Roman" w:cs="Times New Roman"/>
-        </w:rPr>
-        <w:t>, we have decided not to</w:t>
-      </w:r>
-      <w:r>
-        <w:rPr>
-          <w:rFonts w:ascii="Times New Roman" w:hAnsi="Times New Roman" w:cs="Times New Roman"/>
-        </w:rPr>
-        <w:t xml:space="preserve"> consider the influence of year</w:t>
-      </w:r>
-      <w:r>
-        <w:rPr>
-          <w:rFonts w:ascii="Times New Roman" w:hAnsi="Times New Roman" w:cs="Times New Roman"/>
-        </w:rPr>
-        <w:t xml:space="preserve"> in order to check whether our model works</w:t>
-      </w:r>
-      <w:r>
-        <w:rPr>
-          <w:rFonts w:ascii="Times New Roman" w:hAnsi="Times New Roman" w:cs="Times New Roman"/>
-        </w:rPr>
-        <w:t>. So w</w:t>
-      </w:r>
-      <w:r>
-        <w:rPr>
-          <w:rFonts w:ascii="Times New Roman" w:hAnsi="Times New Roman" w:cs="Times New Roman"/>
-        </w:rPr>
-        <w:t>e have scrambled</w:t>
-      </w:r>
-      <w:r>
-        <w:rPr>
-          <w:rFonts w:ascii="Times New Roman" w:hAnsi="Times New Roman" w:cs="Times New Roman"/>
-        </w:rPr>
-        <w:t xml:space="preserve"> the data </w:t>
-      </w:r>
-      <w:r>
-        <w:rPr>
-          <w:rFonts w:ascii="Times New Roman" w:hAnsi="Times New Roman" w:cs="Times New Roman"/>
-        </w:rPr>
-        <w:t>to exclude the in</w:t>
-      </w:r>
-      <w:r>
-        <w:rPr>
-          <w:rFonts w:ascii="Times New Roman" w:hAnsi="Times New Roman" w:cs="Times New Roman"/>
-        </w:rPr>
-        <w:t>fluence of time. W</w:t>
-      </w:r>
-      <w:r>
-        <w:rPr>
-          <w:rFonts w:ascii="Times New Roman" w:hAnsi="Times New Roman" w:cs="Times New Roman"/>
-        </w:rPr>
-        <w:t>hen we use cross-validation, it will not take chunks of songs that are close together chronologically</w:t>
-      </w:r>
-      <w:r>
-        <w:rPr>
-          <w:rFonts w:ascii="Times New Roman" w:hAnsi="Times New Roman" w:cs="Times New Roman"/>
-        </w:rPr>
-        <w:t xml:space="preserve">. </w:t>
+        <w:t>As of now</w:t>
+      </w:r>
+      <w:r>
+        <w:rPr>
+          <w:rFonts w:ascii="Times New Roman" w:hAnsi="Times New Roman" w:cs="Times New Roman"/>
+        </w:rPr>
+        <w:t xml:space="preserve">, </w:t>
+      </w:r>
+      <w:r>
+        <w:rPr>
+          <w:rFonts w:ascii="Times New Roman" w:hAnsi="Times New Roman" w:cs="Times New Roman"/>
+        </w:rPr>
+        <w:t xml:space="preserve">however, </w:t>
+      </w:r>
+      <w:r>
+        <w:rPr>
+          <w:rFonts w:ascii="Times New Roman" w:hAnsi="Times New Roman" w:cs="Times New Roman"/>
+        </w:rPr>
+        <w:t>we have decided not to</w:t>
+      </w:r>
+      <w:r>
+        <w:rPr>
+          <w:rFonts w:ascii="Times New Roman" w:hAnsi="Times New Roman" w:cs="Times New Roman"/>
+        </w:rPr>
+        <w:t xml:space="preserve"> consider the impact of song release year in our modelling, as we are more concerned with the overall predictive ability of each model at this stage and will later factor in time.</w:t>
       </w:r>
     </w:p>
     <w:p>
       <w:pPr>
+        <w:jc w:val="left"/>
         <w:rPr>
           <w:rFonts w:ascii="Times New Roman" w:hAnsi="Times New Roman" w:cs="Times New Roman"/>
         </w:rPr>
@@ -1679,8 +1773,6 @@
         </w:rPr>
         <w:t>s</w:t>
       </w:r>
-      <w:bookmarkStart w:id="0" w:name="_GoBack"/>
-      <w:bookmarkEnd w:id="0"/>
       <w:r>
         <w:rPr>
           <w:rFonts w:ascii="Times New Roman" w:hAnsi="Times New Roman" w:cs="Times New Roman"/>
@@ -1715,28 +1807,7 @@
           <w:rFonts w:ascii="Times New Roman" w:hAnsi="Times New Roman" w:cs="Times New Roman"/>
           <w:kern w:val="0"/>
         </w:rPr>
-        <w:t>In order to get the rank</w:t>
-      </w:r>
-      <w:r>
-        <w:rPr>
-          <w:rFonts w:ascii="Times New Roman" w:hAnsi="Times New Roman" w:cs="Times New Roman"/>
-          <w:kern w:val="0"/>
-        </w:rPr>
-        <w:t>ing</w:t>
-      </w:r>
-      <w:r>
-        <w:rPr>
-          <w:rFonts w:ascii="Times New Roman" w:hAnsi="Times New Roman" w:cs="Times New Roman"/>
-          <w:kern w:val="0"/>
-        </w:rPr>
-        <w:t xml:space="preserve"> of probabilities, we have decided to use Logistic Regression Model and </w:t>
-      </w:r>
-      <w:r>
-        <w:rPr>
-          <w:rFonts w:ascii="Times New Roman" w:hAnsi="Times New Roman" w:cs="Times New Roman"/>
-          <w:kern w:val="0"/>
-        </w:rPr>
-        <w:t xml:space="preserve">Naïve Bayes Model. </w:t>
+        <w:t xml:space="preserve">As our task involves ranking a group of songs based on their likelihood of being nominated for and winning the Record of the Year award, we focused our preliminary modeling efforts on models that would output a continuous range of values representing this likelihood that we could compare between songs in the same year, such as logistic regression and naïve Bayes models. </w:t>
       </w:r>
     </w:p>
     <w:p>
@@ -1769,78 +1840,134 @@
           <w:rFonts w:ascii="Times New Roman" w:hAnsi="Times New Roman" w:cs="Times New Roman"/>
           <w:kern w:val="0"/>
         </w:rPr>
-        <w:t>We first tried Logistic Regression Model</w:t>
-      </w:r>
-      <w:r>
-        <w:rPr>
-          <w:rFonts w:ascii="Times New Roman" w:hAnsi="Times New Roman" w:cs="Times New Roman"/>
-          <w:kern w:val="0"/>
-        </w:rPr>
-        <w:t xml:space="preserve"> to run the </w:t>
-      </w:r>
-      <w:r>
-        <w:rPr>
-          <w:rFonts w:ascii="Times New Roman" w:hAnsi="Times New Roman" w:cs="Times New Roman"/>
-          <w:kern w:val="0"/>
-        </w:rPr>
-        <w:t xml:space="preserve">scrambled data. We used 20-fold cross-validation and the result </w:t>
-      </w:r>
-      <w:r>
-        <w:rPr>
-          <w:rFonts w:ascii="Times New Roman" w:hAnsi="Times New Roman" w:cs="Times New Roman"/>
-          <w:kern w:val="0"/>
-        </w:rPr>
-        <w:t>is</w:t>
-      </w:r>
-      <w:r>
-        <w:rPr>
-          <w:rFonts w:ascii="Times New Roman" w:hAnsi="Times New Roman" w:cs="Times New Roman"/>
-          <w:kern w:val="0"/>
-        </w:rPr>
-        <w:t xml:space="preserve"> that</w:t>
-      </w:r>
-      <w:r>
-        <w:rPr>
-          <w:rFonts w:ascii="Times New Roman" w:hAnsi="Times New Roman" w:cs="Times New Roman"/>
-          <w:kern w:val="0"/>
-        </w:rPr>
-        <w:t xml:space="preserve"> 66/</w:t>
-      </w:r>
-      <w:r>
-        <w:rPr>
-          <w:rFonts w:ascii="Times New Roman" w:hAnsi="Times New Roman" w:cs="Times New Roman"/>
-          <w:kern w:val="0"/>
-        </w:rPr>
-        <w:t xml:space="preserve">286 nominees are correctly classified as nominees and 7/57 winners are correctly classified as </w:t>
-      </w:r>
-      <w:r>
-        <w:rPr>
-          <w:rFonts w:ascii="Times New Roman" w:hAnsi="Times New Roman" w:cs="Times New Roman"/>
-          <w:kern w:val="0"/>
-        </w:rPr>
         <w:lastRenderedPageBreak/>
-        <w:t xml:space="preserve">winners. </w:t>
-      </w:r>
-      <w:r>
-        <w:rPr>
-          <w:rFonts w:ascii="Times New Roman" w:hAnsi="Times New Roman" w:cs="Times New Roman"/>
-          <w:kern w:val="0"/>
-        </w:rPr>
-        <w:t xml:space="preserve">Then we tried Naïve </w:t>
-      </w:r>
-      <w:r>
-        <w:rPr>
-          <w:rFonts w:ascii="Times New Roman" w:hAnsi="Times New Roman" w:cs="Times New Roman"/>
-          <w:kern w:val="0"/>
-        </w:rPr>
-        <w:t>Bayes Model – 80/286 nominees were</w:t>
-      </w:r>
-      <w:r>
-        <w:rPr>
-          <w:rFonts w:ascii="Times New Roman" w:hAnsi="Times New Roman" w:cs="Times New Roman"/>
-          <w:kern w:val="0"/>
-        </w:rPr>
-        <w:t xml:space="preserve"> correctly classified as nominees and 28/57 winners are correctly classified as winners.</w:t>
+        <w:t>Using a logistic regression model</w:t>
+      </w:r>
+      <w:r>
+        <w:rPr>
+          <w:rFonts w:ascii="Times New Roman" w:hAnsi="Times New Roman" w:cs="Times New Roman"/>
+          <w:kern w:val="0"/>
+        </w:rPr>
+        <w:t xml:space="preserve"> with </w:t>
+      </w:r>
+      <w:r>
+        <w:rPr>
+          <w:rFonts w:ascii="Times New Roman" w:hAnsi="Times New Roman" w:cs="Times New Roman"/>
+          <w:kern w:val="0"/>
+        </w:rPr>
+        <w:t xml:space="preserve">20-fold cross-validation </w:t>
+      </w:r>
+      <w:r>
+        <w:rPr>
+          <w:rFonts w:ascii="Times New Roman" w:hAnsi="Times New Roman" w:cs="Times New Roman"/>
+          <w:kern w:val="0"/>
+        </w:rPr>
+        <w:t xml:space="preserve">we found that 66 of the </w:t>
+      </w:r>
+      <w:r>
+        <w:rPr>
+          <w:rFonts w:ascii="Times New Roman" w:hAnsi="Times New Roman" w:cs="Times New Roman"/>
+          <w:kern w:val="0"/>
+        </w:rPr>
+        <w:t xml:space="preserve">286 nominees </w:t>
+      </w:r>
+      <w:r>
+        <w:rPr>
+          <w:rFonts w:ascii="Times New Roman" w:hAnsi="Times New Roman" w:cs="Times New Roman"/>
+          <w:kern w:val="0"/>
+        </w:rPr>
+        <w:t xml:space="preserve">in our data set </w:t>
+      </w:r>
+      <w:r>
+        <w:rPr>
+          <w:rFonts w:ascii="Times New Roman" w:hAnsi="Times New Roman" w:cs="Times New Roman"/>
+          <w:kern w:val="0"/>
+        </w:rPr>
+        <w:t xml:space="preserve">are correctly classified as nominees and </w:t>
+      </w:r>
+      <w:r>
+        <w:rPr>
+          <w:rFonts w:ascii="Times New Roman" w:hAnsi="Times New Roman" w:cs="Times New Roman"/>
+          <w:kern w:val="0"/>
+        </w:rPr>
+        <w:t>7 of the 5</w:t>
+      </w:r>
+      <w:r>
+        <w:rPr>
+          <w:rFonts w:ascii="Times New Roman" w:hAnsi="Times New Roman" w:cs="Times New Roman"/>
+          <w:kern w:val="0"/>
+        </w:rPr>
+        <w:t>8</w:t>
+      </w:r>
+      <w:r>
+        <w:rPr>
+          <w:rFonts w:ascii="Times New Roman" w:hAnsi="Times New Roman" w:cs="Times New Roman"/>
+          <w:kern w:val="0"/>
+        </w:rPr>
+        <w:t xml:space="preserve"> winners are correctly classified as winners. </w:t>
+      </w:r>
+      <w:r>
+        <w:rPr>
+          <w:rFonts w:ascii="Times New Roman" w:hAnsi="Times New Roman" w:cs="Times New Roman"/>
+          <w:kern w:val="0"/>
+        </w:rPr>
+        <w:t xml:space="preserve">Similarly, using a naïve Bayes model, </w:t>
+      </w:r>
+      <w:r>
+        <w:rPr>
+          <w:rFonts w:ascii="Times New Roman" w:hAnsi="Times New Roman" w:cs="Times New Roman"/>
+          <w:kern w:val="0"/>
+        </w:rPr>
+        <w:t>80</w:t>
+      </w:r>
+      <w:r>
+        <w:rPr>
+          <w:rFonts w:ascii="Times New Roman" w:hAnsi="Times New Roman" w:cs="Times New Roman"/>
+          <w:kern w:val="0"/>
+        </w:rPr>
+        <w:t xml:space="preserve"> </w:t>
+      </w:r>
+      <w:r>
+        <w:rPr>
+          <w:rFonts w:ascii="Times New Roman" w:hAnsi="Times New Roman" w:cs="Times New Roman"/>
+          <w:kern w:val="0"/>
+        </w:rPr>
+        <w:t>nominees were</w:t>
+      </w:r>
+      <w:r>
+        <w:rPr>
+          <w:rFonts w:ascii="Times New Roman" w:hAnsi="Times New Roman" w:cs="Times New Roman"/>
+          <w:kern w:val="0"/>
+        </w:rPr>
+        <w:t xml:space="preserve"> correctly classified as nominees and </w:t>
+      </w:r>
+      <w:r>
+        <w:rPr>
+          <w:rFonts w:ascii="Times New Roman" w:hAnsi="Times New Roman" w:cs="Times New Roman"/>
+          <w:kern w:val="0"/>
+        </w:rPr>
+        <w:t>28</w:t>
+      </w:r>
+      <w:r>
+        <w:rPr>
+          <w:rFonts w:ascii="Times New Roman" w:hAnsi="Times New Roman" w:cs="Times New Roman"/>
+          <w:kern w:val="0"/>
+        </w:rPr>
+        <w:t xml:space="preserve"> winners </w:t>
+      </w:r>
+      <w:r>
+        <w:rPr>
+          <w:rFonts w:ascii="Times New Roman" w:hAnsi="Times New Roman" w:cs="Times New Roman"/>
+          <w:kern w:val="0"/>
+        </w:rPr>
+        <w:t>were</w:t>
+      </w:r>
+      <w:r>
+        <w:rPr>
+          <w:rFonts w:ascii="Times New Roman" w:hAnsi="Times New Roman" w:cs="Times New Roman"/>
+          <w:kern w:val="0"/>
+        </w:rPr>
+        <w:t xml:space="preserve"> correctly classified as winners.</w:t>
       </w:r>
       <w:r>
         <w:rPr>
@@ -1854,7 +1981,49 @@
           <w:rFonts w:ascii="Times New Roman" w:hAnsi="Times New Roman" w:cs="Times New Roman"/>
           <w:kern w:val="0"/>
         </w:rPr>
-        <w:t xml:space="preserve"> that Naïve Bayes Model has a much higher accuracy when predicting the winners. </w:t>
+        <w:t xml:space="preserve"> that </w:t>
+      </w:r>
+      <w:r>
+        <w:rPr>
+          <w:rFonts w:ascii="Times New Roman" w:hAnsi="Times New Roman" w:cs="Times New Roman"/>
+          <w:kern w:val="0"/>
+        </w:rPr>
+        <w:t>the naïve Bayes model</w:t>
+      </w:r>
+      <w:r>
+        <w:rPr>
+          <w:rFonts w:ascii="Times New Roman" w:hAnsi="Times New Roman" w:cs="Times New Roman"/>
+          <w:kern w:val="0"/>
+        </w:rPr>
+        <w:t xml:space="preserve"> has a much higher </w:t>
+      </w:r>
+      <w:r>
+        <w:rPr>
+          <w:rFonts w:ascii="Times New Roman" w:hAnsi="Times New Roman" w:cs="Times New Roman"/>
+          <w:kern w:val="0"/>
+        </w:rPr>
+        <w:t>recall</w:t>
+      </w:r>
+      <w:r>
+        <w:rPr>
+          <w:rFonts w:ascii="Times New Roman" w:hAnsi="Times New Roman" w:cs="Times New Roman"/>
+          <w:kern w:val="0"/>
+        </w:rPr>
+        <w:t xml:space="preserve"> when predicting the winners</w:t>
+      </w:r>
+      <w:r>
+        <w:rPr>
+          <w:rFonts w:ascii="Times New Roman" w:hAnsi="Times New Roman" w:cs="Times New Roman"/>
+          <w:kern w:val="0"/>
+        </w:rPr>
+        <w:t xml:space="preserve"> and nominees in the set</w:t>
+      </w:r>
+      <w:r>
+        <w:rPr>
+          <w:rFonts w:ascii="Times New Roman" w:hAnsi="Times New Roman" w:cs="Times New Roman"/>
+          <w:kern w:val="0"/>
+        </w:rPr>
+        <w:t xml:space="preserve">. </w:t>
       </w:r>
     </w:p>
     <w:p>
@@ -1887,273 +2056,84 @@
           <w:rFonts w:ascii="Times New Roman" w:hAnsi="Times New Roman" w:cs="Times New Roman"/>
           <w:kern w:val="0"/>
         </w:rPr>
-        <w:t>However, our performance metric is not the accuracy</w:t>
-      </w:r>
-      <w:r>
-        <w:rPr>
-          <w:rFonts w:ascii="Times New Roman" w:hAnsi="Times New Roman" w:cs="Times New Roman"/>
-          <w:kern w:val="0"/>
-        </w:rPr>
-        <w:t xml:space="preserve"> percentage</w:t>
-      </w:r>
-      <w:r>
-        <w:rPr>
-          <w:rFonts w:ascii="Times New Roman" w:hAnsi="Times New Roman" w:cs="Times New Roman"/>
-          <w:kern w:val="0"/>
-        </w:rPr>
-        <w:t xml:space="preserve"> </w:t>
-      </w:r>
-      <w:r>
-        <w:rPr>
-          <w:rFonts w:ascii="Times New Roman" w:hAnsi="Times New Roman" w:cs="Times New Roman"/>
-          <w:kern w:val="0"/>
-        </w:rPr>
-        <w:t xml:space="preserve">but the </w:t>
-      </w:r>
-      <w:r>
-        <w:rPr>
-          <w:rFonts w:ascii="Times New Roman" w:hAnsi="Times New Roman" w:cs="Times New Roman"/>
-          <w:kern w:val="0"/>
-        </w:rPr>
-        <w:t xml:space="preserve">probabilities and rankings </w:t>
-      </w:r>
-      <w:r>
-        <w:rPr>
-          <w:rFonts w:ascii="Times New Roman" w:hAnsi="Times New Roman" w:cs="Times New Roman"/>
-          <w:kern w:val="0"/>
-        </w:rPr>
-        <w:t xml:space="preserve">of each song </w:t>
-      </w:r>
-      <w:r>
-        <w:rPr>
-          <w:rFonts w:ascii="Times New Roman" w:hAnsi="Times New Roman" w:cs="Times New Roman"/>
-          <w:kern w:val="0"/>
-        </w:rPr>
-        <w:t>because we plan to present the</w:t>
-      </w:r>
-      <w:r>
-        <w:rPr>
-          <w:rFonts w:ascii="Times New Roman" w:hAnsi="Times New Roman" w:cs="Times New Roman"/>
-          <w:kern w:val="0"/>
-        </w:rPr>
-        <w:t>se</w:t>
-      </w:r>
-      <w:r>
-        <w:rPr>
-          <w:rFonts w:ascii="Times New Roman" w:hAnsi="Times New Roman" w:cs="Times New Roman"/>
-          <w:kern w:val="0"/>
-        </w:rPr>
-        <w:t xml:space="preserve"> probabilities to win the GRAMMY award and give a list of the most </w:t>
-      </w:r>
-      <w:r>
-        <w:rPr>
-          <w:rFonts w:ascii="Times New Roman" w:hAnsi="Times New Roman" w:cs="Times New Roman"/>
-          <w:kern w:val="0"/>
-        </w:rPr>
-        <w:t>probable</w:t>
-      </w:r>
-      <w:r>
-        <w:rPr>
-          <w:rFonts w:ascii="Times New Roman" w:hAnsi="Times New Roman" w:cs="Times New Roman"/>
-          <w:kern w:val="0"/>
-        </w:rPr>
-        <w:t xml:space="preserve"> winners. </w:t>
-      </w:r>
-      <w:r>
-        <w:rPr>
-          <w:rFonts w:ascii="Times New Roman" w:hAnsi="Times New Roman" w:cs="Times New Roman"/>
-          <w:kern w:val="0"/>
-        </w:rPr>
-        <w:t>So w</w:t>
-      </w:r>
-      <w:r>
-        <w:rPr>
-          <w:rFonts w:ascii="Times New Roman" w:hAnsi="Times New Roman" w:cs="Times New Roman"/>
-          <w:kern w:val="0"/>
-        </w:rPr>
-        <w:t>e use</w:t>
-      </w:r>
-      <w:r>
-        <w:rPr>
-          <w:rFonts w:ascii="Times New Roman" w:hAnsi="Times New Roman" w:cs="Times New Roman"/>
-          <w:kern w:val="0"/>
-        </w:rPr>
-        <w:t>d</w:t>
-      </w:r>
-      <w:r>
-        <w:rPr>
-          <w:rFonts w:ascii="Times New Roman" w:hAnsi="Times New Roman" w:cs="Times New Roman"/>
-          <w:kern w:val="0"/>
-        </w:rPr>
-        <w:t xml:space="preserve"> the scrambled data as </w:t>
-      </w:r>
-      <w:r>
-        <w:rPr>
-          <w:rFonts w:ascii="Times New Roman" w:hAnsi="Times New Roman" w:cs="Times New Roman"/>
-          <w:kern w:val="0"/>
-        </w:rPr>
-        <w:t>training data and ra</w:t>
-      </w:r>
-      <w:r>
-        <w:rPr>
-          <w:rFonts w:ascii="Times New Roman" w:hAnsi="Times New Roman" w:cs="Times New Roman"/>
-          <w:kern w:val="0"/>
-        </w:rPr>
-        <w:t>n it on the Logistic Regressi</w:t>
-      </w:r>
-      <w:r>
-        <w:rPr>
-          <w:rFonts w:ascii="Times New Roman" w:hAnsi="Times New Roman" w:cs="Times New Roman"/>
-          <w:kern w:val="0"/>
-        </w:rPr>
-        <w:t>on Model to check our accuracy about predicting the</w:t>
-      </w:r>
-      <w:r>
-        <w:rPr>
-          <w:rFonts w:ascii="Times New Roman" w:hAnsi="Times New Roman" w:cs="Times New Roman"/>
-          <w:kern w:val="0"/>
-        </w:rPr>
-        <w:t xml:space="preserve"> winner</w:t>
-      </w:r>
-      <w:r>
-        <w:rPr>
-          <w:rFonts w:ascii="Times New Roman" w:hAnsi="Times New Roman" w:cs="Times New Roman"/>
-          <w:kern w:val="0"/>
-        </w:rPr>
-        <w:t xml:space="preserve"> of</w:t>
-      </w:r>
-      <w:r>
-        <w:rPr>
-          <w:rFonts w:ascii="Times New Roman" w:hAnsi="Times New Roman" w:cs="Times New Roman"/>
-          <w:kern w:val="0"/>
-        </w:rPr>
-        <w:t xml:space="preserve"> each year. </w:t>
-      </w:r>
-      <w:r>
-        <w:rPr>
-          <w:rFonts w:ascii="Times New Roman" w:hAnsi="Times New Roman" w:cs="Times New Roman"/>
-          <w:kern w:val="0"/>
-        </w:rPr>
-        <w:t>We first exclude</w:t>
-      </w:r>
-      <w:r>
-        <w:rPr>
-          <w:rFonts w:ascii="Times New Roman" w:hAnsi="Times New Roman" w:cs="Times New Roman"/>
-          <w:kern w:val="0"/>
-        </w:rPr>
-        <w:t>d</w:t>
-      </w:r>
-      <w:r>
-        <w:rPr>
-          <w:rFonts w:ascii="Times New Roman" w:hAnsi="Times New Roman" w:cs="Times New Roman"/>
-          <w:kern w:val="0"/>
-        </w:rPr>
-        <w:t xml:space="preserve"> the is_nominee field. </w:t>
-      </w:r>
-      <w:r>
-        <w:rPr>
-          <w:rFonts w:ascii="Times New Roman" w:hAnsi="Times New Roman" w:cs="Times New Roman"/>
-          <w:kern w:val="0"/>
-        </w:rPr>
-        <w:t xml:space="preserve">For </w:t>
-      </w:r>
-      <w:r>
-        <w:rPr>
-          <w:rFonts w:ascii="Times New Roman" w:hAnsi="Times New Roman" w:cs="Times New Roman"/>
-          <w:kern w:val="0"/>
-        </w:rPr>
-        <w:t>each year, we did</w:t>
-      </w:r>
-      <w:r>
-        <w:rPr>
-          <w:rFonts w:ascii="Times New Roman" w:hAnsi="Times New Roman" w:cs="Times New Roman"/>
-          <w:kern w:val="0"/>
-        </w:rPr>
-        <w:t xml:space="preserve">: (1) </w:t>
-      </w:r>
-      <w:r>
-        <w:rPr>
-          <w:rFonts w:ascii="Times New Roman" w:hAnsi="Times New Roman" w:cs="Times New Roman"/>
-          <w:kern w:val="0"/>
-        </w:rPr>
-        <w:t xml:space="preserve">use </w:t>
-      </w:r>
-      <w:r>
-        <w:rPr>
-          <w:rFonts w:ascii="Times New Roman" w:hAnsi="Times New Roman" w:cs="Times New Roman"/>
-          <w:kern w:val="0"/>
-        </w:rPr>
-        <w:t>the data from this</w:t>
-      </w:r>
-      <w:r>
-        <w:rPr>
-          <w:rFonts w:ascii="Times New Roman" w:hAnsi="Times New Roman" w:cs="Times New Roman"/>
-          <w:kern w:val="0"/>
-        </w:rPr>
-        <w:t xml:space="preserve"> year as testing</w:t>
-      </w:r>
-      <w:r>
-        <w:rPr>
-          <w:rFonts w:ascii="Times New Roman" w:hAnsi="Times New Roman" w:cs="Times New Roman"/>
-          <w:kern w:val="0"/>
-        </w:rPr>
-        <w:t xml:space="preserve"> data, (2) </w:t>
-      </w:r>
-      <w:r>
-        <w:rPr>
-          <w:rFonts w:ascii="Times New Roman" w:hAnsi="Times New Roman" w:cs="Times New Roman"/>
-          <w:kern w:val="0"/>
-        </w:rPr>
-        <w:t xml:space="preserve">use the data left as training data to build the model, </w:t>
-      </w:r>
-      <w:r>
-        <w:rPr>
-          <w:rFonts w:ascii="Times New Roman" w:hAnsi="Times New Roman" w:cs="Times New Roman"/>
-          <w:kern w:val="0"/>
-        </w:rPr>
-        <w:t>(3)</w:t>
-      </w:r>
-      <w:r>
-        <w:rPr>
-          <w:rFonts w:ascii="Times New Roman" w:hAnsi="Times New Roman" w:cs="Times New Roman"/>
-          <w:kern w:val="0"/>
-        </w:rPr>
-        <w:t xml:space="preserve"> run testing data on our model and make predictions</w:t>
-      </w:r>
-      <w:r>
-        <w:rPr>
-          <w:rFonts w:ascii="Times New Roman" w:hAnsi="Times New Roman" w:cs="Times New Roman"/>
-          <w:kern w:val="0"/>
-        </w:rPr>
-        <w:t>, (4) compare our predictions with the actual results.</w:t>
-      </w:r>
-      <w:r>
-        <w:rPr>
-          <w:rFonts w:ascii="Times New Roman" w:hAnsi="Times New Roman" w:cs="Times New Roman"/>
-          <w:kern w:val="0"/>
-        </w:rPr>
-        <w:t xml:space="preserve"> Our result for this year-by-year predictions with the new model is: 15/58 years predict</w:t>
-      </w:r>
-      <w:r>
-        <w:rPr>
-          <w:rFonts w:ascii="Times New Roman" w:hAnsi="Times New Roman" w:cs="Times New Roman"/>
-          <w:kern w:val="0"/>
-        </w:rPr>
-        <w:t>ed</w:t>
-      </w:r>
-      <w:r>
-        <w:rPr>
-          <w:rFonts w:ascii="Times New Roman" w:hAnsi="Times New Roman" w:cs="Times New Roman"/>
-          <w:kern w:val="0"/>
-        </w:rPr>
-        <w:t xml:space="preserve"> the winner correctly and 28/58 years had the eventual winner in top 5 songs based on their probabilities to win the award.</w:t>
-      </w:r>
-      <w:r>
-        <w:rPr>
-          <w:rFonts w:ascii="Times New Roman" w:hAnsi="Times New Roman" w:cs="Times New Roman"/>
-          <w:kern w:val="0"/>
-        </w:rPr>
-        <w:t xml:space="preserve"> </w:t>
+        <w:t xml:space="preserve">However, classification recall is a flawed metric for our purposes, as the nature of our task involves ranking songs within years to determine the most worthy Record of the Year winner in a given year, not identifying the winners from all </w:t>
+      </w:r>
+      <w:r>
+        <w:rPr>
+          <w:rFonts w:ascii="Times New Roman" w:hAnsi="Times New Roman" w:cs="Times New Roman"/>
+          <w:kern w:val="0"/>
+        </w:rPr>
+        <w:t>years in a batch of songs released over the course of sixty years</w:t>
+      </w:r>
+      <w:r>
+        <w:rPr>
+          <w:rFonts w:ascii="Times New Roman" w:hAnsi="Times New Roman" w:cs="Times New Roman"/>
+          <w:kern w:val="0"/>
+        </w:rPr>
+        <w:t>.</w:t>
+      </w:r>
+      <w:r>
+        <w:rPr>
+          <w:rFonts w:ascii="Times New Roman" w:hAnsi="Times New Roman" w:cs="Times New Roman"/>
+          <w:kern w:val="0"/>
+        </w:rPr>
+        <w:t xml:space="preserve"> </w:t>
+      </w:r>
+      <w:r>
+        <w:rPr>
+          <w:rFonts w:ascii="Times New Roman" w:hAnsi="Times New Roman" w:cs="Times New Roman"/>
+          <w:kern w:val="0"/>
+        </w:rPr>
+        <w:t xml:space="preserve">Therefore, we chose to look at the classification probabilities outputted by our logistic regression model </w:t>
+      </w:r>
+      <w:r>
+        <w:rPr>
+          <w:rFonts w:ascii="Times New Roman" w:hAnsi="Times New Roman" w:cs="Times New Roman"/>
+          <w:kern w:val="0"/>
+        </w:rPr>
+        <w:t xml:space="preserve">for each song in our training set </w:t>
+      </w:r>
+      <w:r>
+        <w:rPr>
+          <w:rFonts w:ascii="Times New Roman" w:hAnsi="Times New Roman" w:cs="Times New Roman"/>
+          <w:kern w:val="0"/>
+        </w:rPr>
+        <w:t xml:space="preserve">as a “rating” of each song, and within each year </w:t>
+      </w:r>
+      <w:r>
+        <w:rPr>
+          <w:rFonts w:ascii="Times New Roman" w:hAnsi="Times New Roman" w:cs="Times New Roman"/>
+          <w:kern w:val="0"/>
+        </w:rPr>
+        <w:t>we checked to see if the eventual winner was among the highest-</w:t>
+      </w:r>
+      <w:r>
+        <w:rPr>
+          <w:rFonts w:ascii="Times New Roman" w:hAnsi="Times New Roman" w:cs="Times New Roman"/>
+          <w:kern w:val="0"/>
+        </w:rPr>
+        <w:t>“</w:t>
+      </w:r>
+      <w:r>
+        <w:rPr>
+          <w:rFonts w:ascii="Times New Roman" w:hAnsi="Times New Roman" w:cs="Times New Roman"/>
+          <w:kern w:val="0"/>
+        </w:rPr>
+        <w:t>rated</w:t>
+      </w:r>
+      <w:r>
+        <w:rPr>
+          <w:rFonts w:ascii="Times New Roman" w:hAnsi="Times New Roman" w:cs="Times New Roman"/>
+          <w:kern w:val="0"/>
+        </w:rPr>
+        <w:t>”</w:t>
+      </w:r>
+      <w:r>
+        <w:rPr>
+          <w:rFonts w:ascii="Times New Roman" w:hAnsi="Times New Roman" w:cs="Times New Roman"/>
+          <w:kern w:val="0"/>
+        </w:rPr>
+        <w:t xml:space="preserve"> songs eligible for the award that year. </w:t>
       </w:r>
     </w:p>
     <w:p>
@@ -2186,7 +2166,37 @@
           <w:rFonts w:ascii="Times New Roman" w:hAnsi="Times New Roman" w:cs="Times New Roman"/>
           <w:kern w:val="0"/>
         </w:rPr>
-        <w:t>Furthermore, according to Logistic Regression Model, we found our that Genere=RNB is the most negatively related factor to winning the award, and Time_signature =1 (which means 1 beat per measure) is the second, Genre=PUNK is the third.</w:t>
+        <w:t>By this analysis, our logistic regression model rated 15 of the true winners as the strongest songs in their years and had 28 total winners rated among the year-by-year top-</w:t>
+      </w:r>
+      <w:proofErr w:type="spellStart"/>
+      <w:r>
+        <w:rPr>
+          <w:rFonts w:ascii="Times New Roman" w:hAnsi="Times New Roman" w:cs="Times New Roman"/>
+          <w:kern w:val="0"/>
+        </w:rPr>
+        <w:t>fives</w:t>
+      </w:r>
+      <w:proofErr w:type="spellEnd"/>
+      <w:r>
+        <w:rPr>
+          <w:rFonts w:ascii="Times New Roman" w:hAnsi="Times New Roman" w:cs="Times New Roman"/>
+          <w:kern w:val="0"/>
+        </w:rPr>
+        <w:t xml:space="preserve"> (the usual cutoff for award nominees in a year is five)</w:t>
+      </w:r>
+      <w:r>
+        <w:rPr>
+          <w:rFonts w:ascii="Times New Roman" w:hAnsi="Times New Roman" w:cs="Times New Roman"/>
+          <w:kern w:val="0"/>
+        </w:rPr>
+        <w:t>, an encouraging result. In particular, our model was particularly good predicting winners in the 60s, 70s, and 90s, and weaker in the 80s and in the last 10 years, indicating that weighing more recent data more heavily in our modeling could be wise as we look to predict future years. We plan on evaluating the naïve Bayes model and other models by the same criteria moving forward.</w:t>
+      </w:r>
+      <w:r>
+        <w:rPr>
+          <w:rFonts w:ascii="Times New Roman" w:hAnsi="Times New Roman" w:cs="Times New Roman"/>
+          <w:kern w:val="0"/>
+        </w:rPr>
+        <w:t xml:space="preserve"> </w:t>
       </w:r>
     </w:p>
     <w:p>
@@ -2198,163 +2208,364 @@
         <w:jc w:val="left"/>
         <w:rPr>
           <w:rFonts w:ascii="Times New Roman" w:hAnsi="Times New Roman" w:cs="Times New Roman"/>
-          <w:color w:val="16191F"/>
           <w:kern w:val="0"/>
         </w:rPr>
       </w:pPr>
     </w:p>
     <w:p>
       <w:pPr>
-        <w:widowControl/>
-        <w:autoSpaceDE w:val="0"/>
-        <w:autoSpaceDN w:val="0"/>
-        <w:adjustRightInd w:val="0"/>
         <w:jc w:val="left"/>
         <w:rPr>
           <w:rFonts w:ascii="Times New Roman" w:hAnsi="Times New Roman" w:cs="Times New Roman"/>
-          <w:color w:val="16191F"/>
-          <w:kern w:val="0"/>
-        </w:rPr>
-      </w:pPr>
-      <w:r>
-        <w:rPr>
-          <w:rFonts w:ascii="Times New Roman" w:hAnsi="Times New Roman" w:cs="Times New Roman"/>
-          <w:color w:val="16191F"/>
-          <w:kern w:val="0"/>
-        </w:rPr>
-        <w:t xml:space="preserve">Since we plan to add more attributes and take the year factor into consideration, we think we can get higher </w:t>
-      </w:r>
-      <w:r>
-        <w:rPr>
-          <w:rFonts w:ascii="Times New Roman" w:hAnsi="Times New Roman" w:cs="Times New Roman"/>
-          <w:color w:val="16191F"/>
-          <w:kern w:val="0"/>
-        </w:rPr>
-        <w:t xml:space="preserve">accuracy toward the </w:t>
-      </w:r>
-      <w:r>
-        <w:rPr>
-          <w:rFonts w:ascii="Times New Roman" w:hAnsi="Times New Roman" w:cs="Times New Roman"/>
-          <w:color w:val="16191F"/>
-          <w:kern w:val="0"/>
-        </w:rPr>
-        <w:t xml:space="preserve">actual </w:t>
-      </w:r>
-      <w:r>
-        <w:rPr>
-          <w:rFonts w:ascii="Times New Roman" w:hAnsi="Times New Roman" w:cs="Times New Roman"/>
-          <w:color w:val="16191F"/>
-          <w:kern w:val="0"/>
-        </w:rPr>
-        <w:t xml:space="preserve">ranking of possible </w:t>
-      </w:r>
-      <w:r>
-        <w:rPr>
-          <w:rFonts w:ascii="Times New Roman" w:hAnsi="Times New Roman" w:cs="Times New Roman"/>
-          <w:color w:val="16191F"/>
-          <w:kern w:val="0"/>
-        </w:rPr>
-        <w:t>winners</w:t>
-      </w:r>
-      <w:r>
-        <w:rPr>
-          <w:rFonts w:ascii="Times New Roman" w:hAnsi="Times New Roman" w:cs="Times New Roman"/>
-          <w:color w:val="16191F"/>
-          <w:kern w:val="0"/>
+          <w:b/>
+        </w:rPr>
+      </w:pPr>
+      <w:r>
+        <w:rPr>
+          <w:rFonts w:ascii="Times New Roman" w:hAnsi="Times New Roman" w:cs="Times New Roman"/>
+          <w:b/>
+        </w:rPr>
+        <w:t>IV</w:t>
+      </w:r>
+      <w:r>
+        <w:rPr>
+          <w:rFonts w:ascii="Times New Roman" w:hAnsi="Times New Roman" w:cs="Times New Roman"/>
+          <w:b/>
         </w:rPr>
         <w:t>.</w:t>
+      </w:r>
+      <w:r>
+        <w:rPr>
+          <w:rFonts w:ascii="Times New Roman" w:hAnsi="Times New Roman" w:cs="Times New Roman"/>
+          <w:b/>
+        </w:rPr>
+        <w:t xml:space="preserve"> </w:t>
+      </w:r>
+      <w:r>
+        <w:rPr>
+          <w:rFonts w:ascii="Times New Roman" w:hAnsi="Times New Roman" w:cs="Times New Roman"/>
+          <w:b/>
+        </w:rPr>
+        <w:t>Next</w:t>
+      </w:r>
+      <w:r>
+        <w:rPr>
+          <w:rFonts w:ascii="Times New Roman" w:hAnsi="Times New Roman" w:cs="Times New Roman"/>
+          <w:b/>
+        </w:rPr>
+        <w:t xml:space="preserve"> </w:t>
+      </w:r>
+      <w:r>
+        <w:rPr>
+          <w:rFonts w:ascii="Times New Roman" w:hAnsi="Times New Roman" w:cs="Times New Roman"/>
+          <w:b/>
+        </w:rPr>
+        <w:t>Steps</w:t>
       </w:r>
     </w:p>
     <w:p>
       <w:pPr>
-        <w:widowControl/>
-        <w:autoSpaceDE w:val="0"/>
-        <w:autoSpaceDN w:val="0"/>
-        <w:adjustRightInd w:val="0"/>
         <w:jc w:val="left"/>
         <w:rPr>
           <w:rFonts w:ascii="Times New Roman" w:hAnsi="Times New Roman" w:cs="Times New Roman"/>
-          <w:kern w:val="0"/>
-        </w:rPr>
-      </w:pPr>
+        </w:rPr>
+      </w:pPr>
+      <w:r>
+        <w:rPr>
+          <w:rFonts w:ascii="Times New Roman" w:hAnsi="Times New Roman" w:cs="Times New Roman"/>
+        </w:rPr>
+        <w:t>In the future, there are</w:t>
+      </w:r>
+      <w:r>
+        <w:rPr>
+          <w:rFonts w:ascii="Times New Roman" w:hAnsi="Times New Roman" w:cs="Times New Roman"/>
+        </w:rPr>
+        <w:t xml:space="preserve"> modifications we would like to make </w:t>
+      </w:r>
+      <w:r>
+        <w:rPr>
+          <w:rFonts w:ascii="Times New Roman" w:hAnsi="Times New Roman" w:cs="Times New Roman"/>
+        </w:rPr>
+        <w:t xml:space="preserve">to our data set </w:t>
+      </w:r>
+      <w:r>
+        <w:rPr>
+          <w:rFonts w:ascii="Times New Roman" w:hAnsi="Times New Roman" w:cs="Times New Roman"/>
+        </w:rPr>
+        <w:t xml:space="preserve">in order to both </w:t>
+      </w:r>
+      <w:r>
+        <w:rPr>
+          <w:rFonts w:ascii="Times New Roman" w:hAnsi="Times New Roman" w:cs="Times New Roman"/>
+        </w:rPr>
+        <w:t>capture a wider range of music and improve our predictive capabilities</w:t>
+      </w:r>
+      <w:r>
+        <w:rPr>
+          <w:rFonts w:ascii="Times New Roman" w:hAnsi="Times New Roman" w:cs="Times New Roman"/>
+        </w:rPr>
+        <w:t xml:space="preserve">. </w:t>
+      </w:r>
+      <w:r>
+        <w:rPr>
+          <w:rFonts w:ascii="Times New Roman" w:hAnsi="Times New Roman" w:cs="Times New Roman"/>
+        </w:rPr>
+        <w:t xml:space="preserve">Although we feel our current set is sufficient for our purposes, we will look to add more songs to our training set, </w:t>
+      </w:r>
+      <w:r>
+        <w:rPr>
+          <w:rFonts w:ascii="Times New Roman" w:hAnsi="Times New Roman" w:cs="Times New Roman"/>
+        </w:rPr>
+        <w:t xml:space="preserve">particularly those which are not part of the Billboard Year-End Top 100 list. This list is not very comprehensive because it does not include songs that may have been a top 100 song during the year, but was knocked off the list by the time the year came to a close. Also, including songs that perhaps never made the top 100 list is an interesting idea we will explore. Aside from expanding the data set, we will </w:t>
+      </w:r>
+      <w:r>
+        <w:rPr>
+          <w:rFonts w:ascii="Times New Roman" w:hAnsi="Times New Roman" w:cs="Times New Roman"/>
+        </w:rPr>
+        <w:t>look towards obtaining attributes for songs that help paint a fuller picture of the song’s qualities, such as information about artist age and ethnicity as well as additional measures that might help better describe a song’s style and character.</w:t>
+      </w:r>
     </w:p>
     <w:p>
       <w:pPr>
-        <w:rPr>
-          <w:rFonts w:ascii="Times New Roman" w:hAnsi="Times New Roman" w:cs="Times New Roman"/>
-          <w:b/>
-        </w:rPr>
-      </w:pPr>
-      <w:r>
-        <w:rPr>
-          <w:rFonts w:ascii="Times New Roman" w:hAnsi="Times New Roman" w:cs="Times New Roman"/>
-          <w:b/>
-        </w:rPr>
-        <w:t>IV</w:t>
-      </w:r>
-      <w:r>
-        <w:rPr>
-          <w:rFonts w:ascii="Times New Roman" w:hAnsi="Times New Roman" w:cs="Times New Roman"/>
-          <w:b/>
-        </w:rPr>
-        <w:t>.</w:t>
-      </w:r>
-      <w:r>
-        <w:rPr>
-          <w:rFonts w:ascii="Times New Roman" w:hAnsi="Times New Roman" w:cs="Times New Roman"/>
-          <w:b/>
-        </w:rPr>
-        <w:t xml:space="preserve"> </w:t>
-      </w:r>
-      <w:r>
-        <w:rPr>
-          <w:rFonts w:ascii="Times New Roman" w:hAnsi="Times New Roman" w:cs="Times New Roman"/>
-          <w:b/>
-        </w:rPr>
-        <w:t>Next</w:t>
-      </w:r>
-      <w:r>
-        <w:rPr>
-          <w:rFonts w:ascii="Times New Roman" w:hAnsi="Times New Roman" w:cs="Times New Roman"/>
-          <w:b/>
-        </w:rPr>
-        <w:t xml:space="preserve"> </w:t>
-      </w:r>
-      <w:r>
-        <w:rPr>
-          <w:rFonts w:ascii="Times New Roman" w:hAnsi="Times New Roman" w:cs="Times New Roman"/>
-          <w:b/>
-        </w:rPr>
-        <w:t>Steps</w:t>
-      </w:r>
+        <w:jc w:val="left"/>
+        <w:rPr>
+          <w:rFonts w:ascii="Times New Roman" w:hAnsi="Times New Roman" w:cs="Times New Roman"/>
+        </w:rPr>
+      </w:pPr>
     </w:p>
     <w:p>
       <w:pPr>
-        <w:rPr>
-          <w:rFonts w:ascii="Times New Roman" w:hAnsi="Times New Roman" w:cs="Times New Roman"/>
-        </w:rPr>
-      </w:pPr>
-      <w:r>
-        <w:rPr>
-          <w:rFonts w:ascii="Times New Roman" w:hAnsi="Times New Roman" w:cs="Times New Roman"/>
-        </w:rPr>
-        <w:t xml:space="preserve">Regarding the data set, there are many modifications we would like to make in order to both expand our data set and better our model. The most obvious is to </w:t>
-      </w:r>
-      <w:r>
-        <w:rPr>
-          <w:rFonts w:ascii="Times New Roman" w:hAnsi="Times New Roman" w:cs="Times New Roman"/>
-        </w:rPr>
-        <w:t>add</w:t>
-      </w:r>
-      <w:r>
-        <w:rPr>
-          <w:rFonts w:ascii="Times New Roman" w:hAnsi="Times New Roman" w:cs="Times New Roman"/>
-        </w:rPr>
-        <w:t xml:space="preserve"> more songs, particularly those which are not part of the Billboard Year-End Top 100 list. This list is not very comprehensive because it does not include songs that may have been a top 100 song during the year, but was knocked off the list by the time the year came to a close. Also, including songs that perhaps never made the top 100 list is an interesting idea we will explore. Aside from expanding the data set, we will definitely work on obtaining more attributes. We are currently trying to scrape data about the ethnicities of the artists as well as their ages. For our particular model, having as many different attributes as possible is beneficial because we can then select the best combination of them, as well as exclude those which don't help the model.</w:t>
+        <w:jc w:val="left"/>
+        <w:rPr>
+          <w:rFonts w:ascii="Times New Roman" w:hAnsi="Times New Roman" w:cs="Times New Roman"/>
+        </w:rPr>
+      </w:pPr>
+      <w:r>
+        <w:rPr>
+          <w:rFonts w:ascii="Times New Roman" w:hAnsi="Times New Roman" w:cs="Times New Roman"/>
+        </w:rPr>
+        <w:t>As stated above,</w:t>
+      </w:r>
+      <w:r>
+        <w:rPr>
+          <w:rFonts w:ascii="Times New Roman" w:hAnsi="Times New Roman" w:cs="Times New Roman"/>
+        </w:rPr>
+        <w:t xml:space="preserve"> we have ignored the influence of time</w:t>
+      </w:r>
+      <w:r>
+        <w:rPr>
+          <w:rFonts w:ascii="Times New Roman" w:hAnsi="Times New Roman" w:cs="Times New Roman"/>
+        </w:rPr>
+        <w:t xml:space="preserve"> in our present models</w:t>
+      </w:r>
+      <w:r>
+        <w:rPr>
+          <w:rFonts w:ascii="Times New Roman" w:hAnsi="Times New Roman" w:cs="Times New Roman"/>
+        </w:rPr>
+        <w:t>. However, the trend</w:t>
+      </w:r>
+      <w:r>
+        <w:rPr>
+          <w:rFonts w:ascii="Times New Roman" w:hAnsi="Times New Roman" w:cs="Times New Roman"/>
+        </w:rPr>
+        <w:t>s</w:t>
+      </w:r>
+      <w:r>
+        <w:rPr>
+          <w:rFonts w:ascii="Times New Roman" w:hAnsi="Times New Roman" w:cs="Times New Roman"/>
+        </w:rPr>
+        <w:t xml:space="preserve"> of music chan</w:t>
+      </w:r>
+      <w:r>
+        <w:rPr>
+          <w:rFonts w:ascii="Times New Roman" w:hAnsi="Times New Roman" w:cs="Times New Roman"/>
+        </w:rPr>
+        <w:t>ge</w:t>
+      </w:r>
+      <w:r>
+        <w:rPr>
+          <w:rFonts w:ascii="Times New Roman" w:hAnsi="Times New Roman" w:cs="Times New Roman"/>
+        </w:rPr>
+        <w:t xml:space="preserve"> as time </w:t>
+      </w:r>
+      <w:r>
+        <w:rPr>
+          <w:rFonts w:ascii="Times New Roman" w:hAnsi="Times New Roman" w:cs="Times New Roman"/>
+        </w:rPr>
+        <w:t>passes; as such,</w:t>
+      </w:r>
+      <w:r>
+        <w:rPr>
+          <w:rFonts w:ascii="Times New Roman" w:hAnsi="Times New Roman" w:cs="Times New Roman"/>
+        </w:rPr>
+        <w:t xml:space="preserve"> we </w:t>
+      </w:r>
+      <w:r>
+        <w:rPr>
+          <w:rFonts w:ascii="Times New Roman" w:hAnsi="Times New Roman" w:cs="Times New Roman"/>
+        </w:rPr>
+        <w:t>plan to determine the best way</w:t>
+      </w:r>
+      <w:r>
+        <w:rPr>
+          <w:rFonts w:ascii="Times New Roman" w:hAnsi="Times New Roman" w:cs="Times New Roman"/>
+        </w:rPr>
+        <w:t xml:space="preserve"> to weigh more recent results m</w:t>
+      </w:r>
+      <w:r>
+        <w:rPr>
+          <w:rFonts w:ascii="Times New Roman" w:hAnsi="Times New Roman" w:cs="Times New Roman"/>
+        </w:rPr>
+        <w:t>ore heavily in our predictions</w:t>
+      </w:r>
+      <w:r>
+        <w:rPr>
+          <w:rFonts w:ascii="Times New Roman" w:hAnsi="Times New Roman" w:cs="Times New Roman"/>
+        </w:rPr>
+        <w:t xml:space="preserve">. </w:t>
+      </w:r>
+      <w:r>
+        <w:rPr>
+          <w:rFonts w:ascii="Times New Roman" w:hAnsi="Times New Roman" w:cs="Times New Roman"/>
+        </w:rPr>
+        <w:t xml:space="preserve">Moreover, we will refine our ways to train the data and try different validation methods. </w:t>
+      </w:r>
+      <w:r>
+        <w:rPr>
+          <w:rFonts w:ascii="Times New Roman" w:hAnsi="Times New Roman" w:cs="Times New Roman"/>
+        </w:rPr>
+        <w:t>As we believe performance in predicting recent winners is an important sign of potential success in future predictions</w:t>
+      </w:r>
+      <w:r>
+        <w:rPr>
+          <w:rFonts w:ascii="Times New Roman" w:hAnsi="Times New Roman" w:cs="Times New Roman"/>
+        </w:rPr>
+        <w:t xml:space="preserve">, </w:t>
+      </w:r>
+      <w:r>
+        <w:rPr>
+          <w:rFonts w:ascii="Times New Roman" w:hAnsi="Times New Roman" w:cs="Times New Roman"/>
+        </w:rPr>
+        <w:t xml:space="preserve">our potential </w:t>
+      </w:r>
+      <w:r>
+        <w:rPr>
+          <w:rFonts w:ascii="Times New Roman" w:hAnsi="Times New Roman" w:cs="Times New Roman"/>
+        </w:rPr>
+        <w:t xml:space="preserve">plan </w:t>
+      </w:r>
+      <w:r>
+        <w:rPr>
+          <w:rFonts w:ascii="Times New Roman" w:hAnsi="Times New Roman" w:cs="Times New Roman"/>
+        </w:rPr>
+        <w:t xml:space="preserve">going forward is </w:t>
+      </w:r>
+      <w:r>
+        <w:rPr>
+          <w:rFonts w:ascii="Times New Roman" w:hAnsi="Times New Roman" w:cs="Times New Roman"/>
+        </w:rPr>
+        <w:t xml:space="preserve">to train </w:t>
+      </w:r>
+      <w:r>
+        <w:rPr>
+          <w:rFonts w:ascii="Times New Roman" w:hAnsi="Times New Roman" w:cs="Times New Roman"/>
+        </w:rPr>
+        <w:t>using</w:t>
+      </w:r>
+      <w:r>
+        <w:rPr>
+          <w:rFonts w:ascii="Times New Roman" w:hAnsi="Times New Roman" w:cs="Times New Roman"/>
+        </w:rPr>
+        <w:t xml:space="preserve"> </w:t>
+      </w:r>
+      <w:r>
+        <w:rPr>
+          <w:rFonts w:ascii="Times New Roman" w:hAnsi="Times New Roman" w:cs="Times New Roman"/>
+        </w:rPr>
+        <w:t>all songs older than 2010</w:t>
+      </w:r>
+      <w:r>
+        <w:rPr>
+          <w:rFonts w:ascii="Times New Roman" w:hAnsi="Times New Roman" w:cs="Times New Roman"/>
+        </w:rPr>
+        <w:t>, weighing recent year</w:t>
+      </w:r>
+      <w:r>
+        <w:rPr>
+          <w:rFonts w:ascii="Times New Roman" w:hAnsi="Times New Roman" w:cs="Times New Roman"/>
+        </w:rPr>
+        <w:t xml:space="preserve"> data more heavily, </w:t>
+      </w:r>
+      <w:r>
+        <w:rPr>
+          <w:rFonts w:ascii="Times New Roman" w:hAnsi="Times New Roman" w:cs="Times New Roman"/>
+        </w:rPr>
+        <w:t>an</w:t>
+      </w:r>
+      <w:r>
+        <w:rPr>
+          <w:rFonts w:ascii="Times New Roman" w:hAnsi="Times New Roman" w:cs="Times New Roman"/>
+        </w:rPr>
+        <w:t xml:space="preserve">d then </w:t>
+      </w:r>
+      <w:r>
+        <w:rPr>
+          <w:rFonts w:ascii="Times New Roman" w:hAnsi="Times New Roman" w:cs="Times New Roman"/>
+        </w:rPr>
+        <w:t>to validate by examining</w:t>
+      </w:r>
+      <w:r>
+        <w:rPr>
+          <w:rFonts w:ascii="Times New Roman" w:hAnsi="Times New Roman" w:cs="Times New Roman"/>
+        </w:rPr>
+        <w:t xml:space="preserve"> </w:t>
+      </w:r>
+      <w:r>
+        <w:rPr>
+          <w:rFonts w:ascii="Times New Roman" w:hAnsi="Times New Roman" w:cs="Times New Roman"/>
+        </w:rPr>
+        <w:t>the song ranking by year</w:t>
+      </w:r>
+      <w:r>
+        <w:rPr>
+          <w:rFonts w:ascii="Times New Roman" w:hAnsi="Times New Roman" w:cs="Times New Roman"/>
+        </w:rPr>
+        <w:t xml:space="preserve"> </w:t>
+      </w:r>
+      <w:r>
+        <w:rPr>
+          <w:rFonts w:ascii="Times New Roman" w:hAnsi="Times New Roman" w:cs="Times New Roman"/>
+        </w:rPr>
+        <w:t>in</w:t>
+      </w:r>
+      <w:r>
+        <w:rPr>
+          <w:rFonts w:ascii="Times New Roman" w:hAnsi="Times New Roman" w:cs="Times New Roman"/>
+        </w:rPr>
+        <w:t xml:space="preserve"> the </w:t>
+      </w:r>
+      <w:r>
+        <w:rPr>
+          <w:rFonts w:ascii="Times New Roman" w:hAnsi="Times New Roman" w:cs="Times New Roman"/>
+        </w:rPr>
+        <w:t>set of most recent songs</w:t>
+      </w:r>
+      <w:r>
+        <w:rPr>
+          <w:rFonts w:ascii="Times New Roman" w:hAnsi="Times New Roman" w:cs="Times New Roman"/>
+        </w:rPr>
+        <w:t>.</w:t>
+      </w:r>
+      <w:r>
+        <w:rPr>
+          <w:rFonts w:ascii="Times New Roman" w:hAnsi="Times New Roman" w:cs="Times New Roman"/>
+        </w:rPr>
+        <w:t xml:space="preserve"> We are open to feedback and suggestions about this plan.</w:t>
       </w:r>
     </w:p>
     <w:p>
       <w:pPr>
+        <w:jc w:val="left"/>
         <w:rPr>
           <w:rFonts w:ascii="Times New Roman" w:hAnsi="Times New Roman" w:cs="Times New Roman"/>
         </w:rPr>
@@ -2362,140 +2573,7 @@
     </w:p>
     <w:p>
       <w:pPr>
-        <w:rPr>
-          <w:rFonts w:ascii="Times New Roman" w:hAnsi="Times New Roman" w:cs="Times New Roman"/>
-        </w:rPr>
-      </w:pPr>
-      <w:r>
-        <w:rPr>
-          <w:rFonts w:ascii="Times New Roman" w:hAnsi="Times New Roman" w:cs="Times New Roman"/>
-        </w:rPr>
-        <w:t>For our present models, we have ignored the influence of time. However, the trend of music changes as time goes. So we will figure out how to weigh more recent results m</w:t>
-      </w:r>
-      <w:r>
-        <w:rPr>
-          <w:rFonts w:ascii="Times New Roman" w:hAnsi="Times New Roman" w:cs="Times New Roman"/>
-        </w:rPr>
-        <w:t xml:space="preserve">ore heavily in our predictions, in particular, how to </w:t>
-      </w:r>
-      <w:r>
-        <w:rPr>
-          <w:rFonts w:ascii="Times New Roman" w:hAnsi="Times New Roman" w:cs="Times New Roman"/>
-        </w:rPr>
-        <w:t xml:space="preserve">assign different weights to data from different years in Logistic Regression Model. </w:t>
-      </w:r>
-      <w:r>
-        <w:rPr>
-          <w:rFonts w:ascii="Times New Roman" w:hAnsi="Times New Roman" w:cs="Times New Roman"/>
-        </w:rPr>
-        <w:t>Moreover, we will refine our ways to train the data and try different validation methods. Since we are more c</w:t>
-      </w:r>
-      <w:r>
-        <w:rPr>
-          <w:rFonts w:ascii="Times New Roman" w:hAnsi="Times New Roman" w:cs="Times New Roman"/>
-        </w:rPr>
-        <w:t>oncerned with more recent year songs</w:t>
-      </w:r>
-      <w:r>
-        <w:rPr>
-          <w:rFonts w:ascii="Times New Roman" w:hAnsi="Times New Roman" w:cs="Times New Roman"/>
-        </w:rPr>
-        <w:t xml:space="preserve">, we </w:t>
-      </w:r>
-      <w:r>
-        <w:rPr>
-          <w:rFonts w:ascii="Times New Roman" w:hAnsi="Times New Roman" w:cs="Times New Roman"/>
-        </w:rPr>
-        <w:t>plan to train on the older year</w:t>
-      </w:r>
-      <w:r>
-        <w:rPr>
-          <w:rFonts w:ascii="Times New Roman" w:hAnsi="Times New Roman" w:cs="Times New Roman"/>
-        </w:rPr>
-        <w:t xml:space="preserve"> set, weighing recent year</w:t>
-      </w:r>
-      <w:r>
-        <w:rPr>
-          <w:rFonts w:ascii="Times New Roman" w:hAnsi="Times New Roman" w:cs="Times New Roman"/>
-        </w:rPr>
-        <w:t xml:space="preserve"> data more heavily an</w:t>
-      </w:r>
-      <w:r>
-        <w:rPr>
-          <w:rFonts w:ascii="Times New Roman" w:hAnsi="Times New Roman" w:cs="Times New Roman"/>
-        </w:rPr>
-        <w:t>d then validating</w:t>
-      </w:r>
-      <w:r>
-        <w:rPr>
-          <w:rFonts w:ascii="Times New Roman" w:hAnsi="Times New Roman" w:cs="Times New Roman"/>
-        </w:rPr>
-        <w:t xml:space="preserve"> by </w:t>
-      </w:r>
-      <w:r>
-        <w:rPr>
-          <w:rFonts w:ascii="Times New Roman" w:hAnsi="Times New Roman" w:cs="Times New Roman"/>
-        </w:rPr>
-        <w:t>song on the most recent year</w:t>
-      </w:r>
-      <w:r>
-        <w:rPr>
-          <w:rFonts w:ascii="Times New Roman" w:hAnsi="Times New Roman" w:cs="Times New Roman"/>
-        </w:rPr>
-        <w:t xml:space="preserve"> set.</w:t>
-      </w:r>
-      <w:r>
-        <w:rPr>
-          <w:rFonts w:ascii="Times New Roman" w:hAnsi="Times New Roman" w:cs="Times New Roman"/>
-        </w:rPr>
-        <w:t xml:space="preserve"> </w:t>
-      </w:r>
-      <w:r>
-        <w:rPr>
-          <w:rFonts w:ascii="Times New Roman" w:hAnsi="Times New Roman" w:cs="Times New Roman"/>
-        </w:rPr>
-        <w:t>We must also determine a measure of success that works better than just accuracy</w:t>
-      </w:r>
-      <w:r>
-        <w:rPr>
-          <w:rFonts w:ascii="Times New Roman" w:hAnsi="Times New Roman" w:cs="Times New Roman"/>
-        </w:rPr>
-        <w:t xml:space="preserve"> </w:t>
-      </w:r>
-      <w:r>
-        <w:rPr>
-          <w:rFonts w:ascii="Times New Roman" w:hAnsi="Times New Roman" w:cs="Times New Roman"/>
-        </w:rPr>
-        <w:t xml:space="preserve">because </w:t>
-      </w:r>
-      <w:r>
-        <w:rPr>
-          <w:rFonts w:ascii="Times New Roman" w:hAnsi="Times New Roman" w:cs="Times New Roman"/>
-        </w:rPr>
-        <w:t>our output will be the rankings of songs with their probabilities to win the GRAMMY award.</w:t>
-      </w:r>
-      <w:r>
-        <w:rPr>
-          <w:rFonts w:ascii="Times New Roman" w:hAnsi="Times New Roman" w:cs="Times New Roman"/>
-        </w:rPr>
-        <w:t xml:space="preserve"> </w:t>
-      </w:r>
-      <w:r>
-        <w:rPr>
-          <w:rFonts w:ascii="Times New Roman" w:hAnsi="Times New Roman" w:cs="Times New Roman"/>
-        </w:rPr>
-        <w:t>Suggestions are appreciated!</w:t>
-      </w:r>
-    </w:p>
-    <w:p>
-      <w:pPr>
-        <w:rPr>
-          <w:rFonts w:ascii="Times New Roman" w:hAnsi="Times New Roman" w:cs="Times New Roman"/>
-        </w:rPr>
-      </w:pPr>
-    </w:p>
-    <w:p>
-      <w:pPr>
+        <w:jc w:val="left"/>
         <w:rPr>
           <w:rFonts w:ascii="Times New Roman" w:hAnsi="Times New Roman" w:cs="Times New Roman"/>
         </w:rPr>
@@ -2528,32 +2606,28 @@
         <w:rPr>
           <w:rFonts w:ascii="Times New Roman" w:hAnsi="Times New Roman" w:cs="Times New Roman"/>
         </w:rPr>
-        <w:t xml:space="preserve"> of songs with respective probabilities of</w:t>
-      </w:r>
-      <w:r>
-        <w:rPr>
-          <w:rFonts w:ascii="Times New Roman" w:hAnsi="Times New Roman" w:cs="Times New Roman"/>
-        </w:rPr>
-        <w:t xml:space="preserve"> </w:t>
-      </w:r>
-      <w:r>
-        <w:rPr>
-          <w:rFonts w:ascii="Times New Roman" w:hAnsi="Times New Roman" w:cs="Times New Roman"/>
-        </w:rPr>
-        <w:t xml:space="preserve">being nominated as well as </w:t>
-      </w:r>
-      <w:r>
-        <w:rPr>
-          <w:rFonts w:ascii="Times New Roman" w:hAnsi="Times New Roman" w:cs="Times New Roman"/>
-        </w:rPr>
-        <w:t>win</w:t>
-      </w:r>
-      <w:r>
-        <w:rPr>
-          <w:rFonts w:ascii="Times New Roman" w:hAnsi="Times New Roman" w:cs="Times New Roman"/>
-        </w:rPr>
-        <w:t>ning the award.</w:t>
-      </w:r>
+        <w:t xml:space="preserve"> of </w:t>
+      </w:r>
+      <w:r>
+        <w:rPr>
+          <w:rFonts w:ascii="Times New Roman" w:hAnsi="Times New Roman" w:cs="Times New Roman"/>
+        </w:rPr>
+        <w:t>current songs eligible for next year’s Record of the Year award that we predict to be most likely to win the award if the</w:t>
+      </w:r>
+      <w:r>
+        <w:rPr>
+          <w:rFonts w:ascii="Times New Roman" w:hAnsi="Times New Roman" w:cs="Times New Roman"/>
+        </w:rPr>
+        <w:t xml:space="preserve"> GRAMMYs were held today</w:t>
+      </w:r>
+      <w:r>
+        <w:rPr>
+          <w:rFonts w:ascii="Times New Roman" w:hAnsi="Times New Roman" w:cs="Times New Roman"/>
+        </w:rPr>
+        <w:t>.</w:t>
+      </w:r>
+      <w:bookmarkStart w:id="0" w:name="_GoBack"/>
+      <w:bookmarkEnd w:id="0"/>
     </w:p>
     <w:sectPr>
       <w:pgSz w:w="12240" w:h="15840"/>
@@ -2566,8 +2640,8 @@
 </file>
 
 <file path=word/numbering.xml><?xml version="1.0" encoding="utf-8"?>
-<w:numbering xmlns:wpc="http://schemas.microsoft.com/office/word/2010/wordprocessingCanvas" xmlns:mo="http://schemas.microsoft.com/office/mac/office/2008/main" xmlns:mc="http://schemas.openxmlformats.org/markup-compatibility/2006" xmlns:mv="urn:schemas-microsoft-com:mac:vml" xmlns:o="urn:schemas-microsoft-com:office:office" xmlns:r="http://schemas.openxmlformats.org/officeDocument/2006/relationships" xmlns:m="http://schemas.openxmlformats.org/officeDocument/2006/math" xmlns:v="urn:schemas-microsoft-com:vml" xmlns:wp14="http://schemas.microsoft.com/office/word/2010/wordprocessingDrawing" xmlns:wp="http://schemas.openxmlformats.org/drawingml/2006/wordprocessingDrawing" xmlns:w10="urn:schemas-microsoft-com:office:word" xmlns:w="http://schemas.openxmlformats.org/wordprocessingml/2006/main" xmlns:w14="http://schemas.microsoft.com/office/word/2010/wordml" xmlns:w15="http://schemas.microsoft.com/office/word/2012/wordml" xmlns:wpg="http://schemas.microsoft.com/office/word/2010/wordprocessingGroup" xmlns:wpi="http://schemas.microsoft.com/office/word/2010/wordprocessingInk" xmlns:wne="http://schemas.microsoft.com/office/word/2006/wordml" xmlns:wps="http://schemas.microsoft.com/office/word/2010/wordprocessingShape" mc:Ignorable="w14 w15 wp14">
-  <w:abstractNum w:abstractNumId="0">
+<w:numbering xmlns:wpc="http://schemas.microsoft.com/office/word/2010/wordprocessingCanvas" xmlns:mc="http://schemas.openxmlformats.org/markup-compatibility/2006" xmlns:o="urn:schemas-microsoft-com:office:office" xmlns:r="http://schemas.openxmlformats.org/officeDocument/2006/relationships" xmlns:m="http://schemas.openxmlformats.org/officeDocument/2006/math" xmlns:v="urn:schemas-microsoft-com:vml" xmlns:wp14="http://schemas.microsoft.com/office/word/2010/wordprocessingDrawing" xmlns:wp="http://schemas.openxmlformats.org/drawingml/2006/wordprocessingDrawing" xmlns:w10="urn:schemas-microsoft-com:office:word" xmlns:w="http://schemas.openxmlformats.org/wordprocessingml/2006/main" xmlns:w14="http://schemas.microsoft.com/office/word/2010/wordml" xmlns:w15="http://schemas.microsoft.com/office/word/2012/wordml" xmlns:wpg="http://schemas.microsoft.com/office/word/2010/wordprocessingGroup" xmlns:wpi="http://schemas.microsoft.com/office/word/2010/wordprocessingInk" xmlns:wne="http://schemas.microsoft.com/office/word/2006/wordml" xmlns:wps="http://schemas.microsoft.com/office/word/2010/wordprocessingShape" mc:Ignorable="w14 w15 wp14">
+  <w:abstractNum w:abstractNumId="0" w15:restartNumberingAfterBreak="0">
     <w:nsid w:val="35C57ECE"/>
     <w:multiLevelType w:val="multilevel"/>
     <w:tmpl w:val="D1DA2616"/>
@@ -2656,7 +2730,7 @@
       </w:pPr>
     </w:lvl>
   </w:abstractNum>
-  <w:abstractNum w:abstractNumId="1">
+  <w:abstractNum w:abstractNumId="1" w15:restartNumberingAfterBreak="0">
     <w:nsid w:val="49AE5218"/>
     <w:multiLevelType w:val="hybridMultilevel"/>
     <w:tmpl w:val="1DBE87FA"/>
@@ -2745,7 +2819,7 @@
       </w:pPr>
     </w:lvl>
   </w:abstractNum>
-  <w:abstractNum w:abstractNumId="2">
+  <w:abstractNum w:abstractNumId="2" w15:restartNumberingAfterBreak="0">
     <w:nsid w:val="682B0619"/>
     <w:multiLevelType w:val="hybridMultilevel"/>
     <w:tmpl w:val="D1DA2616"/>
@@ -2860,7 +2934,7 @@
     </w:rPrDefault>
     <w:pPrDefault/>
   </w:docDefaults>
-  <w:latentStyles w:defLockedState="0" w:defUIPriority="99" w:defSemiHidden="0" w:defUnhideWhenUsed="0" w:defQFormat="0" w:count="380">
+  <w:latentStyles w:defLockedState="0" w:defUIPriority="99" w:defSemiHidden="0" w:defUnhideWhenUsed="0" w:defQFormat="0" w:count="371">
     <w:lsdException w:name="Normal" w:uiPriority="0" w:qFormat="1"/>
     <w:lsdException w:name="heading 1" w:uiPriority="9" w:qFormat="1"/>
     <w:lsdException w:name="heading 2" w:semiHidden="1" w:uiPriority="9" w:unhideWhenUsed="1" w:qFormat="1"/>
@@ -3017,15 +3091,6 @@
     <w:lsdException w:name="Balloon Text" w:semiHidden="1" w:unhideWhenUsed="1"/>
     <w:lsdException w:name="Table Grid" w:uiPriority="39"/>
     <w:lsdException w:name="Table Theme" w:semiHidden="1" w:unhideWhenUsed="1"/>
-    <w:lsdException w:name="Note Level 1" w:semiHidden="1" w:unhideWhenUsed="1"/>
-    <w:lsdException w:name="Note Level 2" w:semiHidden="1" w:unhideWhenUsed="1"/>
-    <w:lsdException w:name="Note Level 3" w:semiHidden="1" w:unhideWhenUsed="1"/>
-    <w:lsdException w:name="Note Level 4" w:semiHidden="1" w:unhideWhenUsed="1"/>
-    <w:lsdException w:name="Note Level 5" w:semiHidden="1" w:unhideWhenUsed="1"/>
-    <w:lsdException w:name="Note Level 6" w:semiHidden="1" w:unhideWhenUsed="1"/>
-    <w:lsdException w:name="Note Level 7" w:semiHidden="1" w:unhideWhenUsed="1"/>
-    <w:lsdException w:name="Note Level 8" w:semiHidden="1" w:unhideWhenUsed="1"/>
-    <w:lsdException w:name="Note Level 9" w:semiHidden="1" w:unhideWhenUsed="1"/>
     <w:lsdException w:name="Placeholder Text" w:semiHidden="1"/>
     <w:lsdException w:name="No Spacing" w:uiPriority="1" w:qFormat="1"/>
     <w:lsdException w:name="Light Shading" w:uiPriority="60"/>

</xml_diff>